<commit_message>
add ryans code and final d3 doc
</commit_message>
<xml_diff>
--- a/Deliverable3.docx
+++ b/Deliverable3.docx
@@ -1,6 +1,6 @@
 
 <file path=word/document.xml><?xml version="1.0" encoding="utf-8"?>
-<w:document xmlns:wpc="http://schemas.microsoft.com/office/word/2010/wordprocessingCanvas" xmlns:mc="http://schemas.openxmlformats.org/markup-compatibility/2006" xmlns:o="urn:schemas-microsoft-com:office:office" xmlns:r="http://schemas.openxmlformats.org/officeDocument/2006/relationships" xmlns:m="http://schemas.openxmlformats.org/officeDocument/2006/math" xmlns:v="urn:schemas-microsoft-com:vml" xmlns:wp14="http://schemas.microsoft.com/office/word/2010/wordprocessingDrawing" xmlns:wp="http://schemas.openxmlformats.org/drawingml/2006/wordprocessingDrawing" xmlns:w10="urn:schemas-microsoft-com:office:word" xmlns:w="http://schemas.openxmlformats.org/wordprocessingml/2006/main" xmlns:w14="http://schemas.microsoft.com/office/word/2010/wordml" xmlns:wpg="http://schemas.microsoft.com/office/word/2010/wordprocessingGroup" xmlns:wpi="http://schemas.microsoft.com/office/word/2010/wordprocessingInk" xmlns:wne="http://schemas.microsoft.com/office/word/2006/wordml" xmlns:wps="http://schemas.microsoft.com/office/word/2010/wordprocessingShape" mc:Ignorable="w14 wp14">
+<w:document xmlns:wpc="http://schemas.microsoft.com/office/word/2010/wordprocessingCanvas" xmlns:mc="http://schemas.openxmlformats.org/markup-compatibility/2006" xmlns:o="urn:schemas-microsoft-com:office:office" xmlns:r="http://schemas.openxmlformats.org/officeDocument/2006/relationships" xmlns:m="http://schemas.openxmlformats.org/officeDocument/2006/math" xmlns:v="urn:schemas-microsoft-com:vml" xmlns:wp14="http://schemas.microsoft.com/office/word/2010/wordprocessingDrawing" xmlns:wp="http://schemas.openxmlformats.org/drawingml/2006/wordprocessingDrawing" xmlns:w10="urn:schemas-microsoft-com:office:word" xmlns:w="http://schemas.openxmlformats.org/wordprocessingml/2006/main" xmlns:w14="http://schemas.microsoft.com/office/word/2010/wordml" xmlns:w15="http://schemas.microsoft.com/office/word/2012/wordml" xmlns:wpg="http://schemas.microsoft.com/office/word/2010/wordprocessingGroup" xmlns:wpi="http://schemas.microsoft.com/office/word/2010/wordprocessingInk" xmlns:wne="http://schemas.microsoft.com/office/word/2006/wordml" xmlns:wps="http://schemas.microsoft.com/office/word/2010/wordprocessingShape" mc:Ignorable="w14 w15 wp14">
   <w:body>
     <w:p>
       <w:pPr>
@@ -76,8 +76,13 @@
         <w:jc w:val="center"/>
       </w:pPr>
       <w:r>
-        <w:t>Matthew Jeffreys</w:t>
-      </w:r>
+        <w:t xml:space="preserve">Matthew </w:t>
+      </w:r>
+      <w:proofErr w:type="spellStart"/>
+      <w:r>
+        <w:t>Jeffreys</w:t>
+      </w:r>
+      <w:proofErr w:type="spellEnd"/>
     </w:p>
     <w:p>
       <w:pPr>
@@ -105,7 +110,15 @@
     <w:p>
       <w:r>
         <w:tab/>
-        <w:t>For Deliverable 3, we decided to test Myth-Weavers for several reasons.  First, it is a website that I, Ryan, am already a member of and am fairly familiar with its content and layout.  Second, it is free to join.  And third, at its core it is a simple web forum and has little javascript.  We felt that its modular nature would test well.</w:t>
+        <w:t xml:space="preserve">For Deliverable 3, we decided to test Myth-Weavers for several reasons.  First, it is a website that I, Ryan, am already a member of and am fairly familiar with its content and layout.  Second, it is free to join.  And third, at its core it is a simple web forum and has little </w:t>
+      </w:r>
+      <w:proofErr w:type="spellStart"/>
+      <w:r>
+        <w:t>javascript</w:t>
+      </w:r>
+      <w:proofErr w:type="spellEnd"/>
+      <w:r>
+        <w:t>.  We felt that its modular nature would test well.</w:t>
       </w:r>
     </w:p>
     <w:p>
@@ -114,7 +127,15 @@
         <w:t>The features of Myth-Weavers provided many options to test.  After some discussion</w:t>
       </w:r>
       <w:r>
-        <w:t xml:space="preserve"> the features we decided to test were the Log In and Navigation, tested by myself, and messaging/in-site mail and user profile data, tested by Matt.  </w:t>
+        <w:t xml:space="preserve"> the features we decided to test were the Log </w:t>
+      </w:r>
+      <w:proofErr w:type="gramStart"/>
+      <w:r>
+        <w:t>In</w:t>
+      </w:r>
+      <w:proofErr w:type="gramEnd"/>
+      <w:r>
+        <w:t xml:space="preserve"> and Navigation, tested by myself, and messaging/in-site mail and user profile data, tested by Matt.  </w:t>
       </w:r>
     </w:p>
     <w:p/>
@@ -130,11 +151,42 @@
     <w:p>
       <w:r>
         <w:tab/>
-        <w:t xml:space="preserve">One issue we faced when writing tests was the optional nature of many attributes of HTML objects and the limited function calls of Selenium Webdriver’s By object.  When writing the tests manually it was difficult as many of the HTML objects did not have id, name, or any of the other tags used to find elements with the By object.  This is where the Selenium IDE came in handy as it’s select function allowed you to choose any HTML object and it generated the code for you.  </w:t>
+        <w:t>One issue we faced when writing tests was the optional nature of many attributes of HTML objects and the limited</w:t>
+      </w:r>
+      <w:r>
+        <w:t xml:space="preserve"> function calls of Selenium WebD</w:t>
+      </w:r>
+      <w:r>
+        <w:t xml:space="preserve">river’s </w:t>
+      </w:r>
+      <w:proofErr w:type="gramStart"/>
+      <w:r>
+        <w:t>By</w:t>
+      </w:r>
+      <w:proofErr w:type="gramEnd"/>
+      <w:r>
+        <w:t xml:space="preserve"> object.  When writing the tests manually it was difficult as many of the HTML objects did not have id, name, or any of the other tags used to find elements with the </w:t>
+      </w:r>
+      <w:proofErr w:type="gramStart"/>
+      <w:r>
+        <w:t>By</w:t>
+      </w:r>
+      <w:proofErr w:type="gramEnd"/>
+      <w:r>
+        <w:t xml:space="preserve"> object.  This is where the S</w:t>
+      </w:r>
+      <w:r>
+        <w:t>elenium IDE came in handy as it</w:t>
+      </w:r>
+      <w:r>
+        <w:t xml:space="preserve">s select function allowed you to choose any HTML object and it generated the code for you.  </w:t>
       </w:r>
       <w:r>
         <w:t>Also, testing the login functionality with combinations of correct/incorrect username and password was difficult as Myth-Weavers has a lockout feature that prevents you from using the log in after 5 failed attempts.</w:t>
       </w:r>
+      <w:r>
+        <w:t xml:space="preserve"> </w:t>
+      </w:r>
     </w:p>
     <w:p>
       <w:r>
@@ -148,7 +200,43 @@
         <w:t xml:space="preserve">testing, I discovered </w:t>
       </w:r>
       <w:r>
-        <w:t>that the Junit tests did not always work as planned. I frequently had to refactor test cases to work around an inoperable junit test. The cause of this was unclear.</w:t>
+        <w:t>that the Junit tests did not always work as planned. I frequently had to refactor test cases</w:t>
+      </w:r>
+      <w:r>
+        <w:t xml:space="preserve"> to work around an inoperable JU</w:t>
+      </w:r>
+      <w:r>
+        <w:t>nit test. The cause of this was unclear.</w:t>
+      </w:r>
+    </w:p>
+    <w:p>
+      <w:r>
+        <w:tab/>
+        <w:t>Also, in relation to inconsistent code generation for JUnit, I, Ryan, experienced a situation where a click event failed to make visible certain invisible fields.  Specifically, when on the front page and you click “Log In” it should bring up a username and password box.  My tests that used this interface worked perfectly in the Selenium IDE, however when they were exported to a JUnit test, calling .</w:t>
+      </w:r>
+      <w:proofErr w:type="gramStart"/>
+      <w:r>
+        <w:t>click(</w:t>
+      </w:r>
+      <w:proofErr w:type="gramEnd"/>
+      <w:r>
+        <w:t>) on “Log In” failed to make these elements visible.  I attempted many work arounds, mostly various waiting methods, including Wait&lt;</w:t>
+      </w:r>
+      <w:proofErr w:type="spellStart"/>
+      <w:r>
+        <w:t>WebElement</w:t>
+      </w:r>
+      <w:proofErr w:type="spellEnd"/>
+      <w:r>
+        <w:t xml:space="preserve">&gt; and </w:t>
+      </w:r>
+      <w:proofErr w:type="spellStart"/>
+      <w:r>
+        <w:t>FluentWait</w:t>
+      </w:r>
+      <w:proofErr w:type="spellEnd"/>
+      <w:r>
+        <w:t>&lt;&gt;, however I was unable to solve it.  As a result several of my tests failed.</w:t>
       </w:r>
     </w:p>
     <w:p/>
@@ -157,7 +245,7 @@
       <w:r>
         <w:t xml:space="preserve">Code can be found here:  </w:t>
       </w:r>
-      <w:hyperlink r:id="rId5" w:history="1">
+      <w:hyperlink r:id="rId4" w:history="1">
         <w:r>
           <w:rPr>
             <w:rStyle w:val="Hyperlink"/>
@@ -170,7 +258,7 @@
       <w:r>
         <w:t xml:space="preserve">Web site under test:  </w:t>
       </w:r>
-      <w:hyperlink r:id="rId6" w:history="1">
+      <w:hyperlink r:id="rId5" w:history="1">
         <w:r>
           <w:rPr>
             <w:rStyle w:val="Hyperlink"/>
@@ -190,62 +278,13 @@
       </w:pPr>
     </w:p>
     <w:p>
-      <w:pPr>
+      <w:r>
         <w:rPr>
           <w:b/>
-          <w:color w:val="FF0000"/>
           <w:u w:val="single"/>
         </w:rPr>
-      </w:pPr>
-    </w:p>
-    <w:p>
-      <w:pPr>
-        <w:rPr>
-          <w:b/>
-          <w:color w:val="FF0000"/>
-          <w:u w:val="single"/>
-        </w:rPr>
-      </w:pPr>
-    </w:p>
-    <w:p>
-      <w:pPr>
-        <w:rPr>
-          <w:b/>
-          <w:color w:val="FF0000"/>
-          <w:u w:val="single"/>
-        </w:rPr>
-      </w:pPr>
-    </w:p>
-    <w:p>
-      <w:pPr>
-        <w:rPr>
-          <w:b/>
-          <w:color w:val="FF0000"/>
-          <w:u w:val="single"/>
-        </w:rPr>
-      </w:pPr>
-    </w:p>
-    <w:p>
-      <w:pPr>
-        <w:rPr>
-          <w:b/>
-          <w:color w:val="FF0000"/>
-          <w:u w:val="single"/>
-        </w:rPr>
-      </w:pPr>
-    </w:p>
-    <w:p>
-      <w:r>
         <w:lastRenderedPageBreak/>
-        <w:t>Matthew Jeffreys’ screen</w:t>
-      </w:r>
-      <w:r>
-        <w:t xml:space="preserve"> s</w:t>
-      </w:r>
-      <w:bookmarkStart w:id="0" w:name="_GoBack"/>
-      <w:bookmarkEnd w:id="0"/>
-      <w:r>
-        <w:t>hot:</w:t>
+        <w:t>SCREEN SHOTS:</w:t>
       </w:r>
     </w:p>
     <w:p>
@@ -275,7 +314,7 @@
                     <pic:cNvPicPr/>
                   </pic:nvPicPr>
                   <pic:blipFill>
-                    <a:blip r:embed="rId7"/>
+                    <a:blip r:embed="rId6"/>
                     <a:stretch>
                       <a:fillRect/>
                     </a:stretch>
@@ -295,6 +334,118 @@
           </wp:inline>
         </w:drawing>
       </w:r>
+    </w:p>
+    <w:p>
+      <w:pPr>
+        <w:rPr>
+          <w:b/>
+          <w:u w:val="single"/>
+        </w:rPr>
+      </w:pPr>
+      <w:r>
+        <w:rPr>
+          <w:noProof/>
+        </w:rPr>
+        <w:drawing>
+          <wp:inline distT="0" distB="0" distL="0" distR="0" wp14:anchorId="4B3A0034" wp14:editId="401D0A76">
+            <wp:extent cx="2432050" cy="2543442"/>
+            <wp:effectExtent l="0" t="0" r="6350" b="9525"/>
+            <wp:docPr id="2" name="Picture 2"/>
+            <wp:cNvGraphicFramePr>
+              <a:graphicFrameLocks xmlns:a="http://schemas.openxmlformats.org/drawingml/2006/main" noChangeAspect="1"/>
+            </wp:cNvGraphicFramePr>
+            <a:graphic xmlns:a="http://schemas.openxmlformats.org/drawingml/2006/main">
+              <a:graphicData uri="http://schemas.openxmlformats.org/drawingml/2006/picture">
+                <pic:pic xmlns:pic="http://schemas.openxmlformats.org/drawingml/2006/picture">
+                  <pic:nvPicPr>
+                    <pic:cNvPr id="1" name=""/>
+                    <pic:cNvPicPr/>
+                  </pic:nvPicPr>
+                  <pic:blipFill rotWithShape="1">
+                    <a:blip r:embed="rId7"/>
+                    <a:srcRect r="72009" b="47958"/>
+                    <a:stretch/>
+                  </pic:blipFill>
+                  <pic:spPr bwMode="auto">
+                    <a:xfrm>
+                      <a:off x="0" y="0"/>
+                      <a:ext cx="2447405" cy="2559501"/>
+                    </a:xfrm>
+                    <a:prstGeom prst="rect">
+                      <a:avLst/>
+                    </a:prstGeom>
+                    <a:ln>
+                      <a:noFill/>
+                    </a:ln>
+                    <a:extLst>
+                      <a:ext uri="{53640926-AAD7-44D8-BBD7-CCE9431645EC}">
+                        <a14:shadowObscured xmlns:a14="http://schemas.microsoft.com/office/drawing/2010/main"/>
+                      </a:ext>
+                    </a:extLst>
+                  </pic:spPr>
+                </pic:pic>
+              </a:graphicData>
+            </a:graphic>
+          </wp:inline>
+        </w:drawing>
+      </w:r>
+      <w:bookmarkStart w:id="0" w:name="_GoBack"/>
+      <w:r>
+        <w:rPr>
+          <w:noProof/>
+        </w:rPr>
+        <w:drawing>
+          <wp:inline distT="0" distB="0" distL="0" distR="0" wp14:anchorId="02555F2F" wp14:editId="1F708B65">
+            <wp:extent cx="2317750" cy="2555000"/>
+            <wp:effectExtent l="0" t="0" r="6350" b="0"/>
+            <wp:docPr id="3" name="Picture 3"/>
+            <wp:cNvGraphicFramePr>
+              <a:graphicFrameLocks xmlns:a="http://schemas.openxmlformats.org/drawingml/2006/main" noChangeAspect="1"/>
+            </wp:cNvGraphicFramePr>
+            <a:graphic xmlns:a="http://schemas.openxmlformats.org/drawingml/2006/main">
+              <a:graphicData uri="http://schemas.openxmlformats.org/drawingml/2006/picture">
+                <pic:pic xmlns:pic="http://schemas.openxmlformats.org/drawingml/2006/picture">
+                  <pic:nvPicPr>
+                    <pic:cNvPr id="1" name=""/>
+                    <pic:cNvPicPr/>
+                  </pic:nvPicPr>
+                  <pic:blipFill rotWithShape="1">
+                    <a:blip r:embed="rId8"/>
+                    <a:srcRect r="72863" b="46819"/>
+                    <a:stretch/>
+                  </pic:blipFill>
+                  <pic:spPr bwMode="auto">
+                    <a:xfrm>
+                      <a:off x="0" y="0"/>
+                      <a:ext cx="2324123" cy="2562025"/>
+                    </a:xfrm>
+                    <a:prstGeom prst="rect">
+                      <a:avLst/>
+                    </a:prstGeom>
+                    <a:ln>
+                      <a:noFill/>
+                    </a:ln>
+                    <a:extLst>
+                      <a:ext uri="{53640926-AAD7-44D8-BBD7-CCE9431645EC}">
+                        <a14:shadowObscured xmlns:a14="http://schemas.microsoft.com/office/drawing/2010/main"/>
+                      </a:ext>
+                    </a:extLst>
+                  </pic:spPr>
+                </pic:pic>
+              </a:graphicData>
+            </a:graphic>
+          </wp:inline>
+        </w:drawing>
+      </w:r>
+      <w:bookmarkEnd w:id="0"/>
+    </w:p>
+    <w:p>
+      <w:pPr>
+        <w:rPr>
+          <w:b/>
+          <w:u w:val="single"/>
+        </w:rPr>
+      </w:pPr>
       <w:r>
         <w:rPr>
           <w:b/>
@@ -695,16 +846,7 @@
         <w:ind w:firstLine="720"/>
       </w:pPr>
       <w:r>
-        <w:t xml:space="preserve">I should be able to view </w:t>
-      </w:r>
-      <w:r>
-        <w:t xml:space="preserve">sent </w:t>
-      </w:r>
-      <w:r>
-        <w:t>message contents</w:t>
-      </w:r>
-      <w:r>
-        <w:t>.</w:t>
+        <w:t>I should be able to view sent message contents.</w:t>
       </w:r>
     </w:p>
     <w:p>
@@ -725,24 +867,15 @@
         <w:ind w:firstLine="720"/>
       </w:pPr>
       <w:r>
-        <w:t>And</w:t>
-      </w:r>
-      <w:r>
-        <w:t xml:space="preserve"> </w:t>
-      </w:r>
-      <w:r>
-        <w:t xml:space="preserve">I fail to enter a recipient </w:t>
-      </w:r>
-    </w:p>
-    <w:p>
-      <w:pPr>
-        <w:ind w:firstLine="720"/>
-      </w:pPr>
-      <w:r>
-        <w:t xml:space="preserve">I should be </w:t>
-      </w:r>
-      <w:r>
-        <w:t>prevented from doing so.</w:t>
+        <w:t xml:space="preserve">And I fail to enter a recipient </w:t>
+      </w:r>
+    </w:p>
+    <w:p>
+      <w:pPr>
+        <w:ind w:firstLine="720"/>
+      </w:pPr>
+      <w:r>
+        <w:t>I should be prevented from doing so.</w:t>
       </w:r>
     </w:p>
     <w:p>
@@ -763,21 +896,15 @@
         <w:ind w:firstLine="720"/>
       </w:pPr>
       <w:r>
-        <w:t xml:space="preserve">And I fail to enter a </w:t>
-      </w:r>
-      <w:r>
-        <w:t>title/subject</w:t>
-      </w:r>
-    </w:p>
-    <w:p>
-      <w:pPr>
-        <w:ind w:firstLine="720"/>
-      </w:pPr>
-      <w:r>
-        <w:t>I should be prevented from doing so</w:t>
-      </w:r>
-      <w:r>
-        <w:t>.</w:t>
+        <w:t>And I fail to enter a title/subject</w:t>
+      </w:r>
+    </w:p>
+    <w:p>
+      <w:pPr>
+        <w:ind w:firstLine="720"/>
+      </w:pPr>
+      <w:r>
+        <w:t>I should be prevented from doing so.</w:t>
       </w:r>
     </w:p>
     <w:p>
@@ -854,15 +981,7 @@
     <w:p>
       <w:r>
         <w:tab/>
-      </w:r>
-      <w:r>
-        <w:t xml:space="preserve">When I enter my </w:t>
-      </w:r>
-      <w:r>
-        <w:t>Interests</w:t>
-      </w:r>
-      <w:r>
-        <w:t xml:space="preserve"> info</w:t>
+        <w:t>When I enter my Interests info</w:t>
       </w:r>
     </w:p>
     <w:p>
@@ -874,10 +993,7 @@
     <w:p>
       <w:r>
         <w:tab/>
-        <w:t>They should be able to see my Interests</w:t>
-      </w:r>
-      <w:r>
-        <w:t>.</w:t>
+        <w:t>They should be able to see my Interests.</w:t>
       </w:r>
     </w:p>
     <w:p/>
@@ -889,13 +1005,7 @@
         <w:tab/>
       </w:r>
       <w:r>
-        <w:t xml:space="preserve">When I enter my </w:t>
-      </w:r>
-      <w:r>
-        <w:t>Location</w:t>
-      </w:r>
-      <w:r>
-        <w:t xml:space="preserve"> info</w:t>
+        <w:t>When I enter my Location info</w:t>
       </w:r>
     </w:p>
     <w:p>
@@ -907,25 +1017,14 @@
     <w:p>
       <w:r>
         <w:tab/>
-        <w:t>They should be able to see my Location</w:t>
-      </w:r>
-      <w:r>
-        <w:t>.</w:t>
-      </w:r>
-    </w:p>
-    <w:p/>
-    <w:p>
-      <w:r>
-        <w:tab/>
-      </w:r>
-      <w:r>
-        <w:t xml:space="preserve">When I enter my </w:t>
-      </w:r>
-      <w:r>
-        <w:t>Gender</w:t>
-      </w:r>
-      <w:r>
-        <w:t xml:space="preserve"> info</w:t>
+        <w:t>They should be able to see my Location.</w:t>
+      </w:r>
+    </w:p>
+    <w:p/>
+    <w:p>
+      <w:r>
+        <w:tab/>
+        <w:t>When I enter my Gender info</w:t>
       </w:r>
     </w:p>
     <w:p>
@@ -944,15 +1043,7 @@
     <w:p>
       <w:r>
         <w:tab/>
-      </w:r>
-      <w:r>
-        <w:t xml:space="preserve">When I enter my </w:t>
-      </w:r>
-      <w:r>
-        <w:t>nationality</w:t>
-      </w:r>
-      <w:r>
-        <w:t xml:space="preserve"> info</w:t>
+        <w:t>When I enter my nationality info</w:t>
       </w:r>
     </w:p>
     <w:p>
@@ -971,15 +1062,7 @@
     <w:p>
       <w:r>
         <w:tab/>
-      </w:r>
-      <w:r>
-        <w:t xml:space="preserve">When I enter my </w:t>
-      </w:r>
-      <w:r>
-        <w:t>Biography</w:t>
-      </w:r>
-      <w:r>
-        <w:t xml:space="preserve"> info</w:t>
+        <w:t>When I enter my Biography info</w:t>
       </w:r>
     </w:p>
     <w:p>
@@ -1024,7 +1107,7 @@
 </file>
 
 <file path=word/styles.xml><?xml version="1.0" encoding="utf-8"?>
-<w:styles xmlns:mc="http://schemas.openxmlformats.org/markup-compatibility/2006" xmlns:r="http://schemas.openxmlformats.org/officeDocument/2006/relationships" xmlns:w="http://schemas.openxmlformats.org/wordprocessingml/2006/main" xmlns:w14="http://schemas.microsoft.com/office/word/2010/wordml" mc:Ignorable="w14">
+<w:styles xmlns:mc="http://schemas.openxmlformats.org/markup-compatibility/2006" xmlns:r="http://schemas.openxmlformats.org/officeDocument/2006/relationships" xmlns:w="http://schemas.openxmlformats.org/wordprocessingml/2006/main" xmlns:w14="http://schemas.microsoft.com/office/word/2010/wordml" xmlns:w15="http://schemas.microsoft.com/office/word/2012/wordml" mc:Ignorable="w14 w15">
   <w:docDefaults>
     <w:rPrDefault>
       <w:rPr>
@@ -1040,375 +1123,378 @@
       </w:pPr>
     </w:pPrDefault>
   </w:docDefaults>
-  <w:latentStyles w:defLockedState="0" w:defUIPriority="99" w:defSemiHidden="1" w:defUnhideWhenUsed="1" w:defQFormat="0" w:count="267">
-    <w:lsdException w:name="Normal" w:semiHidden="0" w:uiPriority="0" w:unhideWhenUsed="0" w:qFormat="1"/>
-    <w:lsdException w:name="heading 1" w:semiHidden="0" w:uiPriority="9" w:unhideWhenUsed="0" w:qFormat="1"/>
-    <w:lsdException w:name="heading 2" w:uiPriority="9" w:qFormat="1"/>
-    <w:lsdException w:name="heading 3" w:uiPriority="9" w:qFormat="1"/>
-    <w:lsdException w:name="heading 4" w:uiPriority="9" w:qFormat="1"/>
-    <w:lsdException w:name="heading 5" w:uiPriority="9" w:qFormat="1"/>
-    <w:lsdException w:name="heading 6" w:uiPriority="9" w:qFormat="1"/>
-    <w:lsdException w:name="heading 7" w:uiPriority="9" w:qFormat="1"/>
-    <w:lsdException w:name="heading 8" w:uiPriority="9" w:qFormat="1"/>
-    <w:lsdException w:name="heading 9" w:uiPriority="9" w:qFormat="1"/>
-    <w:lsdException w:name="toc 1" w:uiPriority="39"/>
-    <w:lsdException w:name="toc 2" w:uiPriority="39"/>
-    <w:lsdException w:name="toc 3" w:uiPriority="39"/>
-    <w:lsdException w:name="toc 4" w:uiPriority="39"/>
-    <w:lsdException w:name="toc 5" w:uiPriority="39"/>
-    <w:lsdException w:name="toc 6" w:uiPriority="39"/>
-    <w:lsdException w:name="toc 7" w:uiPriority="39"/>
-    <w:lsdException w:name="toc 8" w:uiPriority="39"/>
-    <w:lsdException w:name="toc 9" w:uiPriority="39"/>
-    <w:lsdException w:name="caption" w:uiPriority="35" w:qFormat="1"/>
-    <w:lsdException w:name="Title" w:semiHidden="0" w:uiPriority="10" w:unhideWhenUsed="0" w:qFormat="1"/>
-    <w:lsdException w:name="Default Paragraph Font" w:uiPriority="1"/>
-    <w:lsdException w:name="Subtitle" w:semiHidden="0" w:uiPriority="11" w:unhideWhenUsed="0" w:qFormat="1"/>
-    <w:lsdException w:name="Strong" w:semiHidden="0" w:uiPriority="22" w:unhideWhenUsed="0" w:qFormat="1"/>
-    <w:lsdException w:name="Emphasis" w:semiHidden="0" w:uiPriority="20" w:unhideWhenUsed="0" w:qFormat="1"/>
-    <w:lsdException w:name="Table Grid" w:semiHidden="0" w:uiPriority="59" w:unhideWhenUsed="0"/>
-    <w:lsdException w:name="Placeholder Text" w:unhideWhenUsed="0"/>
-    <w:lsdException w:name="No Spacing" w:semiHidden="0" w:uiPriority="1" w:unhideWhenUsed="0" w:qFormat="1"/>
-    <w:lsdException w:name="Light Shading" w:semiHidden="0" w:uiPriority="60" w:unhideWhenUsed="0"/>
-    <w:lsdException w:name="Light List" w:semiHidden="0" w:uiPriority="61" w:unhideWhenUsed="0"/>
-    <w:lsdException w:name="Light Grid" w:semiHidden="0" w:uiPriority="62" w:unhideWhenUsed="0"/>
-    <w:lsdException w:name="Medium Shading 1" w:semiHidden="0" w:uiPriority="63" w:unhideWhenUsed="0"/>
-    <w:lsdException w:name="Medium Shading 2" w:semiHidden="0" w:uiPriority="64" w:unhideWhenUsed="0"/>
-    <w:lsdException w:name="Medium List 1" w:semiHidden="0" w:uiPriority="65" w:unhideWhenUsed="0"/>
-    <w:lsdException w:name="Medium List 2" w:semiHidden="0" w:uiPriority="66" w:unhideWhenUsed="0"/>
-    <w:lsdException w:name="Medium Grid 1" w:semiHidden="0" w:uiPriority="67" w:unhideWhenUsed="0"/>
-    <w:lsdException w:name="Medium Grid 2" w:semiHidden="0" w:uiPriority="68" w:unhideWhenUsed="0"/>
-    <w:lsdException w:name="Medium Grid 3" w:semiHidden="0" w:uiPriority="69" w:unhideWhenUsed="0"/>
-    <w:lsdException w:name="Dark List" w:semiHidden="0" w:uiPriority="70" w:unhideWhenUsed="0"/>
-    <w:lsdException w:name="Colorful Shading" w:semiHidden="0" w:uiPriority="71" w:unhideWhenUsed="0"/>
-    <w:lsdException w:name="Colorful List" w:semiHidden="0" w:uiPriority="72" w:unhideWhenUsed="0"/>
-    <w:lsdException w:name="Colorful Grid" w:semiHidden="0" w:uiPriority="73" w:unhideWhenUsed="0"/>
-    <w:lsdException w:name="Light Shading Accent 1" w:semiHidden="0" w:uiPriority="60" w:unhideWhenUsed="0"/>
-    <w:lsdException w:name="Light List Accent 1" w:semiHidden="0" w:uiPriority="61" w:unhideWhenUsed="0"/>
-    <w:lsdException w:name="Light Grid Accent 1" w:semiHidden="0" w:uiPriority="62" w:unhideWhenUsed="0"/>
-    <w:lsdException w:name="Medium Shading 1 Accent 1" w:semiHidden="0" w:uiPriority="63" w:unhideWhenUsed="0"/>
-    <w:lsdException w:name="Medium Shading 2 Accent 1" w:semiHidden="0" w:uiPriority="64" w:unhideWhenUsed="0"/>
-    <w:lsdException w:name="Medium List 1 Accent 1" w:semiHidden="0" w:uiPriority="65" w:unhideWhenUsed="0"/>
-    <w:lsdException w:name="Revision" w:unhideWhenUsed="0"/>
-    <w:lsdException w:name="List Paragraph" w:semiHidden="0" w:uiPriority="34" w:unhideWhenUsed="0" w:qFormat="1"/>
-    <w:lsdException w:name="Quote" w:semiHidden="0" w:uiPriority="29" w:unhideWhenUsed="0" w:qFormat="1"/>
-    <w:lsdException w:name="Intense Quote" w:semiHidden="0" w:uiPriority="30" w:unhideWhenUsed="0" w:qFormat="1"/>
-    <w:lsdException w:name="Medium List 2 Accent 1" w:semiHidden="0" w:uiPriority="66" w:unhideWhenUsed="0"/>
-    <w:lsdException w:name="Medium Grid 1 Accent 1" w:semiHidden="0" w:uiPriority="67" w:unhideWhenUsed="0"/>
-    <w:lsdException w:name="Medium Grid 2 Accent 1" w:semiHidden="0" w:uiPriority="68" w:unhideWhenUsed="0"/>
-    <w:lsdException w:name="Medium Grid 3 Accent 1" w:semiHidden="0" w:uiPriority="69" w:unhideWhenUsed="0"/>
-    <w:lsdException w:name="Dark List Accent 1" w:semiHidden="0" w:uiPriority="70" w:unhideWhenUsed="0"/>
-    <w:lsdException w:name="Colorful Shading Accent 1" w:semiHidden="0" w:uiPriority="71" w:unhideWhenUsed="0"/>
-    <w:lsdException w:name="Colorful List Accent 1" w:semiHidden="0" w:uiPriority="72" w:unhideWhenUsed="0"/>
-    <w:lsdException w:name="Colorful Grid Accent 1" w:semiHidden="0" w:uiPriority="73" w:unhideWhenUsed="0"/>
-    <w:lsdException w:name="Light Shading Accent 2" w:semiHidden="0" w:uiPriority="60" w:unhideWhenUsed="0"/>
-    <w:lsdException w:name="Light List Accent 2" w:semiHidden="0" w:uiPriority="61" w:unhideWhenUsed="0"/>
-    <w:lsdException w:name="Light Grid Accent 2" w:semiHidden="0" w:uiPriority="62" w:unhideWhenUsed="0"/>
-    <w:lsdException w:name="Medium Shading 1 Accent 2" w:semiHidden="0" w:uiPriority="63" w:unhideWhenUsed="0"/>
-    <w:lsdException w:name="Medium Shading 2 Accent 2" w:semiHidden="0" w:uiPriority="64" w:unhideWhenUsed="0"/>
-    <w:lsdException w:name="Medium List 1 Accent 2" w:semiHidden="0" w:uiPriority="65" w:unhideWhenUsed="0"/>
-    <w:lsdException w:name="Medium List 2 Accent 2" w:semiHidden="0" w:uiPriority="66" w:unhideWhenUsed="0"/>
-    <w:lsdException w:name="Medium Grid 1 Accent 2" w:semiHidden="0" w:uiPriority="67" w:unhideWhenUsed="0"/>
-    <w:lsdException w:name="Medium Grid 2 Accent 2" w:semiHidden="0" w:uiPriority="68" w:unhideWhenUsed="0"/>
-    <w:lsdException w:name="Medium Grid 3 Accent 2" w:semiHidden="0" w:uiPriority="69" w:unhideWhenUsed="0"/>
-    <w:lsdException w:name="Dark List Accent 2" w:semiHidden="0" w:uiPriority="70" w:unhideWhenUsed="0"/>
-    <w:lsdException w:name="Colorful Shading Accent 2" w:semiHidden="0" w:uiPriority="71" w:unhideWhenUsed="0"/>
-    <w:lsdException w:name="Colorful List Accent 2" w:semiHidden="0" w:uiPriority="72" w:unhideWhenUsed="0"/>
-    <w:lsdException w:name="Colorful Grid Accent 2" w:semiHidden="0" w:uiPriority="73" w:unhideWhenUsed="0"/>
-    <w:lsdException w:name="Light Shading Accent 3" w:semiHidden="0" w:uiPriority="60" w:unhideWhenUsed="0"/>
-    <w:lsdException w:name="Light List Accent 3" w:semiHidden="0" w:uiPriority="61" w:unhideWhenUsed="0"/>
-    <w:lsdException w:name="Light Grid Accent 3" w:semiHidden="0" w:uiPriority="62" w:unhideWhenUsed="0"/>
-    <w:lsdException w:name="Medium Shading 1 Accent 3" w:semiHidden="0" w:uiPriority="63" w:unhideWhenUsed="0"/>
-    <w:lsdException w:name="Medium Shading 2 Accent 3" w:semiHidden="0" w:uiPriority="64" w:unhideWhenUsed="0"/>
-    <w:lsdException w:name="Medium List 1 Accent 3" w:semiHidden="0" w:uiPriority="65" w:unhideWhenUsed="0"/>
-    <w:lsdException w:name="Medium List 2 Accent 3" w:semiHidden="0" w:uiPriority="66" w:unhideWhenUsed="0"/>
-    <w:lsdException w:name="Medium Grid 1 Accent 3" w:semiHidden="0" w:uiPriority="67" w:unhideWhenUsed="0"/>
-    <w:lsdException w:name="Medium Grid 2 Accent 3" w:semiHidden="0" w:uiPriority="68" w:unhideWhenUsed="0"/>
-    <w:lsdException w:name="Medium Grid 3 Accent 3" w:semiHidden="0" w:uiPriority="69" w:unhideWhenUsed="0"/>
-    <w:lsdException w:name="Dark List Accent 3" w:semiHidden="0" w:uiPriority="70" w:unhideWhenUsed="0"/>
-    <w:lsdException w:name="Colorful Shading Accent 3" w:semiHidden="0" w:uiPriority="71" w:unhideWhenUsed="0"/>
-    <w:lsdException w:name="Colorful List Accent 3" w:semiHidden="0" w:uiPriority="72" w:unhideWhenUsed="0"/>
-    <w:lsdException w:name="Colorful Grid Accent 3" w:semiHidden="0" w:uiPriority="73" w:unhideWhenUsed="0"/>
-    <w:lsdException w:name="Light Shading Accent 4" w:semiHidden="0" w:uiPriority="60" w:unhideWhenUsed="0"/>
-    <w:lsdException w:name="Light List Accent 4" w:semiHidden="0" w:uiPriority="61" w:unhideWhenUsed="0"/>
-    <w:lsdException w:name="Light Grid Accent 4" w:semiHidden="0" w:uiPriority="62" w:unhideWhenUsed="0"/>
-    <w:lsdException w:name="Medium Shading 1 Accent 4" w:semiHidden="0" w:uiPriority="63" w:unhideWhenUsed="0"/>
-    <w:lsdException w:name="Medium Shading 2 Accent 4" w:semiHidden="0" w:uiPriority="64" w:unhideWhenUsed="0"/>
-    <w:lsdException w:name="Medium List 1 Accent 4" w:semiHidden="0" w:uiPriority="65" w:unhideWhenUsed="0"/>
-    <w:lsdException w:name="Medium List 2 Accent 4" w:semiHidden="0" w:uiPriority="66" w:unhideWhenUsed="0"/>
-    <w:lsdException w:name="Medium Grid 1 Accent 4" w:semiHidden="0" w:uiPriority="67" w:unhideWhenUsed="0"/>
-    <w:lsdException w:name="Medium Grid 2 Accent 4" w:semiHidden="0" w:uiPriority="68" w:unhideWhenUsed="0"/>
-    <w:lsdException w:name="Medium Grid 3 Accent 4" w:semiHidden="0" w:uiPriority="69" w:unhideWhenUsed="0"/>
-    <w:lsdException w:name="Dark List Accent 4" w:semiHidden="0" w:uiPriority="70" w:unhideWhenUsed="0"/>
-    <w:lsdException w:name="Colorful Shading Accent 4" w:semiHidden="0" w:uiPriority="71" w:unhideWhenUsed="0"/>
-    <w:lsdException w:name="Colorful List Accent 4" w:semiHidden="0" w:uiPriority="72" w:unhideWhenUsed="0"/>
-    <w:lsdException w:name="Colorful Grid Accent 4" w:semiHidden="0" w:uiPriority="73" w:unhideWhenUsed="0"/>
-    <w:lsdException w:name="Light Shading Accent 5" w:semiHidden="0" w:uiPriority="60" w:unhideWhenUsed="0"/>
-    <w:lsdException w:name="Light List Accent 5" w:semiHidden="0" w:uiPriority="61" w:unhideWhenUsed="0"/>
-    <w:lsdException w:name="Light Grid Accent 5" w:semiHidden="0" w:uiPriority="62" w:unhideWhenUsed="0"/>
-    <w:lsdException w:name="Medium Shading 1 Accent 5" w:semiHidden="0" w:uiPriority="63" w:unhideWhenUsed="0"/>
-    <w:lsdException w:name="Medium Shading 2 Accent 5" w:semiHidden="0" w:uiPriority="64" w:unhideWhenUsed="0"/>
-    <w:lsdException w:name="Medium List 1 Accent 5" w:semiHidden="0" w:uiPriority="65" w:unhideWhenUsed="0"/>
-    <w:lsdException w:name="Medium List 2 Accent 5" w:semiHidden="0" w:uiPriority="66" w:unhideWhenUsed="0"/>
-    <w:lsdException w:name="Medium Grid 1 Accent 5" w:semiHidden="0" w:uiPriority="67" w:unhideWhenUsed="0"/>
-    <w:lsdException w:name="Medium Grid 2 Accent 5" w:semiHidden="0" w:uiPriority="68" w:unhideWhenUsed="0"/>
-    <w:lsdException w:name="Medium Grid 3 Accent 5" w:semiHidden="0" w:uiPriority="69" w:unhideWhenUsed="0"/>
-    <w:lsdException w:name="Dark List Accent 5" w:semiHidden="0" w:uiPriority="70" w:unhideWhenUsed="0"/>
-    <w:lsdException w:name="Colorful Shading Accent 5" w:semiHidden="0" w:uiPriority="71" w:unhideWhenUsed="0"/>
-    <w:lsdException w:name="Colorful List Accent 5" w:semiHidden="0" w:uiPriority="72" w:unhideWhenUsed="0"/>
-    <w:lsdException w:name="Colorful Grid Accent 5" w:semiHidden="0" w:uiPriority="73" w:unhideWhenUsed="0"/>
-    <w:lsdException w:name="Light Shading Accent 6" w:semiHidden="0" w:uiPriority="60" w:unhideWhenUsed="0"/>
-    <w:lsdException w:name="Light List Accent 6" w:semiHidden="0" w:uiPriority="61" w:unhideWhenUsed="0"/>
-    <w:lsdException w:name="Light Grid Accent 6" w:semiHidden="0" w:uiPriority="62" w:unhideWhenUsed="0"/>
-    <w:lsdException w:name="Medium Shading 1 Accent 6" w:semiHidden="0" w:uiPriority="63" w:unhideWhenUsed="0"/>
-    <w:lsdException w:name="Medium Shading 2 Accent 6" w:semiHidden="0" w:uiPriority="64" w:unhideWhenUsed="0"/>
-    <w:lsdException w:name="Medium List 1 Accent 6" w:semiHidden="0" w:uiPriority="65" w:unhideWhenUsed="0"/>
-    <w:lsdException w:name="Medium List 2 Accent 6" w:semiHidden="0" w:uiPriority="66" w:unhideWhenUsed="0"/>
-    <w:lsdException w:name="Medium Grid 1 Accent 6" w:semiHidden="0" w:uiPriority="67" w:unhideWhenUsed="0"/>
-    <w:lsdException w:name="Medium Grid 2 Accent 6" w:semiHidden="0" w:uiPriority="68" w:unhideWhenUsed="0"/>
-    <w:lsdException w:name="Medium Grid 3 Accent 6" w:semiHidden="0" w:uiPriority="69" w:unhideWhenUsed="0"/>
-    <w:lsdException w:name="Dark List Accent 6" w:semiHidden="0" w:uiPriority="70" w:unhideWhenUsed="0"/>
-    <w:lsdException w:name="Colorful Shading Accent 6" w:semiHidden="0" w:uiPriority="71" w:unhideWhenUsed="0"/>
-    <w:lsdException w:name="Colorful List Accent 6" w:semiHidden="0" w:uiPriority="72" w:unhideWhenUsed="0"/>
-    <w:lsdException w:name="Colorful Grid Accent 6" w:semiHidden="0" w:uiPriority="73" w:unhideWhenUsed="0"/>
-    <w:lsdException w:name="Subtle Emphasis" w:semiHidden="0" w:uiPriority="19" w:unhideWhenUsed="0" w:qFormat="1"/>
-    <w:lsdException w:name="Intense Emphasis" w:semiHidden="0" w:uiPriority="21" w:unhideWhenUsed="0" w:qFormat="1"/>
-    <w:lsdException w:name="Subtle Reference" w:semiHidden="0" w:uiPriority="31" w:unhideWhenUsed="0" w:qFormat="1"/>
-    <w:lsdException w:name="Intense Reference" w:semiHidden="0" w:uiPriority="32" w:unhideWhenUsed="0" w:qFormat="1"/>
-    <w:lsdException w:name="Book Title" w:semiHidden="0" w:uiPriority="33" w:unhideWhenUsed="0" w:qFormat="1"/>
-    <w:lsdException w:name="Bibliography" w:uiPriority="37"/>
-    <w:lsdException w:name="TOC Heading" w:uiPriority="39" w:qFormat="1"/>
-  </w:latentStyles>
-  <w:style w:type="paragraph" w:default="1" w:styleId="Normal">
-    <w:name w:val="Normal"/>
-    <w:qFormat/>
-  </w:style>
-  <w:style w:type="character" w:default="1" w:styleId="DefaultParagraphFont">
-    <w:name w:val="Default Paragraph Font"/>
-    <w:uiPriority w:val="1"/>
-    <w:semiHidden/>
-    <w:unhideWhenUsed/>
-  </w:style>
-  <w:style w:type="table" w:default="1" w:styleId="TableNormal">
-    <w:name w:val="Normal Table"/>
-    <w:uiPriority w:val="99"/>
-    <w:semiHidden/>
-    <w:unhideWhenUsed/>
-    <w:tblPr>
-      <w:tblInd w:w="0" w:type="dxa"/>
-      <w:tblCellMar>
-        <w:top w:w="0" w:type="dxa"/>
-        <w:left w:w="108" w:type="dxa"/>
-        <w:bottom w:w="0" w:type="dxa"/>
-        <w:right w:w="108" w:type="dxa"/>
-      </w:tblCellMar>
-    </w:tblPr>
-  </w:style>
-  <w:style w:type="numbering" w:default="1" w:styleId="NoList">
-    <w:name w:val="No List"/>
-    <w:uiPriority w:val="99"/>
-    <w:semiHidden/>
-    <w:unhideWhenUsed/>
-  </w:style>
-  <w:style w:type="character" w:styleId="Hyperlink">
-    <w:name w:val="Hyperlink"/>
-    <w:basedOn w:val="DefaultParagraphFont"/>
-    <w:uiPriority w:val="99"/>
-    <w:unhideWhenUsed/>
-    <w:rsid w:val="001D2BA2"/>
-    <w:rPr>
-      <w:color w:val="0000FF" w:themeColor="hyperlink"/>
-      <w:u w:val="single"/>
-    </w:rPr>
-  </w:style>
-  <w:style w:type="paragraph" w:styleId="BalloonText">
-    <w:name w:val="Balloon Text"/>
-    <w:basedOn w:val="Normal"/>
-    <w:link w:val="BalloonTextChar"/>
-    <w:uiPriority w:val="99"/>
-    <w:semiHidden/>
-    <w:unhideWhenUsed/>
-    <w:rsid w:val="00D40B2D"/>
-    <w:pPr>
-      <w:spacing w:after="0" w:line="240" w:lineRule="auto"/>
-    </w:pPr>
-    <w:rPr>
-      <w:rFonts w:ascii="Tahoma" w:hAnsi="Tahoma" w:cs="Tahoma"/>
-      <w:sz w:val="16"/>
-      <w:szCs w:val="16"/>
-    </w:rPr>
-  </w:style>
-  <w:style w:type="character" w:customStyle="1" w:styleId="BalloonTextChar">
-    <w:name w:val="Balloon Text Char"/>
-    <w:basedOn w:val="DefaultParagraphFont"/>
-    <w:link w:val="BalloonText"/>
-    <w:uiPriority w:val="99"/>
-    <w:semiHidden/>
-    <w:rsid w:val="00D40B2D"/>
-    <w:rPr>
-      <w:rFonts w:ascii="Tahoma" w:hAnsi="Tahoma" w:cs="Tahoma"/>
-      <w:sz w:val="16"/>
-      <w:szCs w:val="16"/>
-    </w:rPr>
-  </w:style>
-</w:styles>
-</file>
-
-<file path=word/stylesWithEffects.xml><?xml version="1.0" encoding="utf-8"?>
-<w:styles xmlns:wpc="http://schemas.microsoft.com/office/word/2010/wordprocessingCanvas" xmlns:mc="http://schemas.openxmlformats.org/markup-compatibility/2006" xmlns:o="urn:schemas-microsoft-com:office:office" xmlns:r="http://schemas.openxmlformats.org/officeDocument/2006/relationships" xmlns:m="http://schemas.openxmlformats.org/officeDocument/2006/math" xmlns:v="urn:schemas-microsoft-com:vml" xmlns:wp14="http://schemas.microsoft.com/office/word/2010/wordprocessingDrawing" xmlns:wp="http://schemas.openxmlformats.org/drawingml/2006/wordprocessingDrawing" xmlns:w10="urn:schemas-microsoft-com:office:word" xmlns:w="http://schemas.openxmlformats.org/wordprocessingml/2006/main" xmlns:w14="http://schemas.microsoft.com/office/word/2010/wordml" xmlns:wpg="http://schemas.microsoft.com/office/word/2010/wordprocessingGroup" xmlns:wpi="http://schemas.microsoft.com/office/word/2010/wordprocessingInk" xmlns:wne="http://schemas.microsoft.com/office/word/2006/wordml" xmlns:wps="http://schemas.microsoft.com/office/word/2010/wordprocessingShape" mc:Ignorable="w14 wp14">
-  <w:docDefaults>
-    <w:rPrDefault>
-      <w:rPr>
-        <w:rFonts w:asciiTheme="minorHAnsi" w:eastAsiaTheme="minorHAnsi" w:hAnsiTheme="minorHAnsi" w:cstheme="minorBidi"/>
-        <w:sz w:val="22"/>
-        <w:szCs w:val="22"/>
-        <w:lang w:val="en-US" w:eastAsia="en-US" w:bidi="ar-SA"/>
-      </w:rPr>
-    </w:rPrDefault>
-    <w:pPrDefault>
-      <w:pPr>
-        <w:spacing w:after="200" w:line="276" w:lineRule="auto"/>
-      </w:pPr>
-    </w:pPrDefault>
-  </w:docDefaults>
-  <w:latentStyles w:defLockedState="0" w:defUIPriority="99" w:defSemiHidden="1" w:defUnhideWhenUsed="1" w:defQFormat="0" w:count="267">
-    <w:lsdException w:name="Normal" w:semiHidden="0" w:uiPriority="0" w:unhideWhenUsed="0" w:qFormat="1"/>
-    <w:lsdException w:name="heading 1" w:semiHidden="0" w:uiPriority="9" w:unhideWhenUsed="0" w:qFormat="1"/>
-    <w:lsdException w:name="heading 2" w:uiPriority="9" w:qFormat="1"/>
-    <w:lsdException w:name="heading 3" w:uiPriority="9" w:qFormat="1"/>
-    <w:lsdException w:name="heading 4" w:uiPriority="9" w:qFormat="1"/>
-    <w:lsdException w:name="heading 5" w:uiPriority="9" w:qFormat="1"/>
-    <w:lsdException w:name="heading 6" w:uiPriority="9" w:qFormat="1"/>
-    <w:lsdException w:name="heading 7" w:uiPriority="9" w:qFormat="1"/>
-    <w:lsdException w:name="heading 8" w:uiPriority="9" w:qFormat="1"/>
-    <w:lsdException w:name="heading 9" w:uiPriority="9" w:qFormat="1"/>
-    <w:lsdException w:name="toc 1" w:uiPriority="39"/>
-    <w:lsdException w:name="toc 2" w:uiPriority="39"/>
-    <w:lsdException w:name="toc 3" w:uiPriority="39"/>
-    <w:lsdException w:name="toc 4" w:uiPriority="39"/>
-    <w:lsdException w:name="toc 5" w:uiPriority="39"/>
-    <w:lsdException w:name="toc 6" w:uiPriority="39"/>
-    <w:lsdException w:name="toc 7" w:uiPriority="39"/>
-    <w:lsdException w:name="toc 8" w:uiPriority="39"/>
-    <w:lsdException w:name="toc 9" w:uiPriority="39"/>
-    <w:lsdException w:name="caption" w:uiPriority="35" w:qFormat="1"/>
-    <w:lsdException w:name="Title" w:semiHidden="0" w:uiPriority="10" w:unhideWhenUsed="0" w:qFormat="1"/>
-    <w:lsdException w:name="Default Paragraph Font" w:uiPriority="1"/>
-    <w:lsdException w:name="Subtitle" w:semiHidden="0" w:uiPriority="11" w:unhideWhenUsed="0" w:qFormat="1"/>
-    <w:lsdException w:name="Strong" w:semiHidden="0" w:uiPriority="22" w:unhideWhenUsed="0" w:qFormat="1"/>
-    <w:lsdException w:name="Emphasis" w:semiHidden="0" w:uiPriority="20" w:unhideWhenUsed="0" w:qFormat="1"/>
-    <w:lsdException w:name="Table Grid" w:semiHidden="0" w:uiPriority="59" w:unhideWhenUsed="0"/>
-    <w:lsdException w:name="Placeholder Text" w:unhideWhenUsed="0"/>
-    <w:lsdException w:name="No Spacing" w:semiHidden="0" w:uiPriority="1" w:unhideWhenUsed="0" w:qFormat="1"/>
-    <w:lsdException w:name="Light Shading" w:semiHidden="0" w:uiPriority="60" w:unhideWhenUsed="0"/>
-    <w:lsdException w:name="Light List" w:semiHidden="0" w:uiPriority="61" w:unhideWhenUsed="0"/>
-    <w:lsdException w:name="Light Grid" w:semiHidden="0" w:uiPriority="62" w:unhideWhenUsed="0"/>
-    <w:lsdException w:name="Medium Shading 1" w:semiHidden="0" w:uiPriority="63" w:unhideWhenUsed="0"/>
-    <w:lsdException w:name="Medium Shading 2" w:semiHidden="0" w:uiPriority="64" w:unhideWhenUsed="0"/>
-    <w:lsdException w:name="Medium List 1" w:semiHidden="0" w:uiPriority="65" w:unhideWhenUsed="0"/>
-    <w:lsdException w:name="Medium List 2" w:semiHidden="0" w:uiPriority="66" w:unhideWhenUsed="0"/>
-    <w:lsdException w:name="Medium Grid 1" w:semiHidden="0" w:uiPriority="67" w:unhideWhenUsed="0"/>
-    <w:lsdException w:name="Medium Grid 2" w:semiHidden="0" w:uiPriority="68" w:unhideWhenUsed="0"/>
-    <w:lsdException w:name="Medium Grid 3" w:semiHidden="0" w:uiPriority="69" w:unhideWhenUsed="0"/>
-    <w:lsdException w:name="Dark List" w:semiHidden="0" w:uiPriority="70" w:unhideWhenUsed="0"/>
-    <w:lsdException w:name="Colorful Shading" w:semiHidden="0" w:uiPriority="71" w:unhideWhenUsed="0"/>
-    <w:lsdException w:name="Colorful List" w:semiHidden="0" w:uiPriority="72" w:unhideWhenUsed="0"/>
-    <w:lsdException w:name="Colorful Grid" w:semiHidden="0" w:uiPriority="73" w:unhideWhenUsed="0"/>
-    <w:lsdException w:name="Light Shading Accent 1" w:semiHidden="0" w:uiPriority="60" w:unhideWhenUsed="0"/>
-    <w:lsdException w:name="Light List Accent 1" w:semiHidden="0" w:uiPriority="61" w:unhideWhenUsed="0"/>
-    <w:lsdException w:name="Light Grid Accent 1" w:semiHidden="0" w:uiPriority="62" w:unhideWhenUsed="0"/>
-    <w:lsdException w:name="Medium Shading 1 Accent 1" w:semiHidden="0" w:uiPriority="63" w:unhideWhenUsed="0"/>
-    <w:lsdException w:name="Medium Shading 2 Accent 1" w:semiHidden="0" w:uiPriority="64" w:unhideWhenUsed="0"/>
-    <w:lsdException w:name="Medium List 1 Accent 1" w:semiHidden="0" w:uiPriority="65" w:unhideWhenUsed="0"/>
-    <w:lsdException w:name="Revision" w:unhideWhenUsed="0"/>
-    <w:lsdException w:name="List Paragraph" w:semiHidden="0" w:uiPriority="34" w:unhideWhenUsed="0" w:qFormat="1"/>
-    <w:lsdException w:name="Quote" w:semiHidden="0" w:uiPriority="29" w:unhideWhenUsed="0" w:qFormat="1"/>
-    <w:lsdException w:name="Intense Quote" w:semiHidden="0" w:uiPriority="30" w:unhideWhenUsed="0" w:qFormat="1"/>
-    <w:lsdException w:name="Medium List 2 Accent 1" w:semiHidden="0" w:uiPriority="66" w:unhideWhenUsed="0"/>
-    <w:lsdException w:name="Medium Grid 1 Accent 1" w:semiHidden="0" w:uiPriority="67" w:unhideWhenUsed="0"/>
-    <w:lsdException w:name="Medium Grid 2 Accent 1" w:semiHidden="0" w:uiPriority="68" w:unhideWhenUsed="0"/>
-    <w:lsdException w:name="Medium Grid 3 Accent 1" w:semiHidden="0" w:uiPriority="69" w:unhideWhenUsed="0"/>
-    <w:lsdException w:name="Dark List Accent 1" w:semiHidden="0" w:uiPriority="70" w:unhideWhenUsed="0"/>
-    <w:lsdException w:name="Colorful Shading Accent 1" w:semiHidden="0" w:uiPriority="71" w:unhideWhenUsed="0"/>
-    <w:lsdException w:name="Colorful List Accent 1" w:semiHidden="0" w:uiPriority="72" w:unhideWhenUsed="0"/>
-    <w:lsdException w:name="Colorful Grid Accent 1" w:semiHidden="0" w:uiPriority="73" w:unhideWhenUsed="0"/>
-    <w:lsdException w:name="Light Shading Accent 2" w:semiHidden="0" w:uiPriority="60" w:unhideWhenUsed="0"/>
-    <w:lsdException w:name="Light List Accent 2" w:semiHidden="0" w:uiPriority="61" w:unhideWhenUsed="0"/>
-    <w:lsdException w:name="Light Grid Accent 2" w:semiHidden="0" w:uiPriority="62" w:unhideWhenUsed="0"/>
-    <w:lsdException w:name="Medium Shading 1 Accent 2" w:semiHidden="0" w:uiPriority="63" w:unhideWhenUsed="0"/>
-    <w:lsdException w:name="Medium Shading 2 Accent 2" w:semiHidden="0" w:uiPriority="64" w:unhideWhenUsed="0"/>
-    <w:lsdException w:name="Medium List 1 Accent 2" w:semiHidden="0" w:uiPriority="65" w:unhideWhenUsed="0"/>
-    <w:lsdException w:name="Medium List 2 Accent 2" w:semiHidden="0" w:uiPriority="66" w:unhideWhenUsed="0"/>
-    <w:lsdException w:name="Medium Grid 1 Accent 2" w:semiHidden="0" w:uiPriority="67" w:unhideWhenUsed="0"/>
-    <w:lsdException w:name="Medium Grid 2 Accent 2" w:semiHidden="0" w:uiPriority="68" w:unhideWhenUsed="0"/>
-    <w:lsdException w:name="Medium Grid 3 Accent 2" w:semiHidden="0" w:uiPriority="69" w:unhideWhenUsed="0"/>
-    <w:lsdException w:name="Dark List Accent 2" w:semiHidden="0" w:uiPriority="70" w:unhideWhenUsed="0"/>
-    <w:lsdException w:name="Colorful Shading Accent 2" w:semiHidden="0" w:uiPriority="71" w:unhideWhenUsed="0"/>
-    <w:lsdException w:name="Colorful List Accent 2" w:semiHidden="0" w:uiPriority="72" w:unhideWhenUsed="0"/>
-    <w:lsdException w:name="Colorful Grid Accent 2" w:semiHidden="0" w:uiPriority="73" w:unhideWhenUsed="0"/>
-    <w:lsdException w:name="Light Shading Accent 3" w:semiHidden="0" w:uiPriority="60" w:unhideWhenUsed="0"/>
-    <w:lsdException w:name="Light List Accent 3" w:semiHidden="0" w:uiPriority="61" w:unhideWhenUsed="0"/>
-    <w:lsdException w:name="Light Grid Accent 3" w:semiHidden="0" w:uiPriority="62" w:unhideWhenUsed="0"/>
-    <w:lsdException w:name="Medium Shading 1 Accent 3" w:semiHidden="0" w:uiPriority="63" w:unhideWhenUsed="0"/>
-    <w:lsdException w:name="Medium Shading 2 Accent 3" w:semiHidden="0" w:uiPriority="64" w:unhideWhenUsed="0"/>
-    <w:lsdException w:name="Medium List 1 Accent 3" w:semiHidden="0" w:uiPriority="65" w:unhideWhenUsed="0"/>
-    <w:lsdException w:name="Medium List 2 Accent 3" w:semiHidden="0" w:uiPriority="66" w:unhideWhenUsed="0"/>
-    <w:lsdException w:name="Medium Grid 1 Accent 3" w:semiHidden="0" w:uiPriority="67" w:unhideWhenUsed="0"/>
-    <w:lsdException w:name="Medium Grid 2 Accent 3" w:semiHidden="0" w:uiPriority="68" w:unhideWhenUsed="0"/>
-    <w:lsdException w:name="Medium Grid 3 Accent 3" w:semiHidden="0" w:uiPriority="69" w:unhideWhenUsed="0"/>
-    <w:lsdException w:name="Dark List Accent 3" w:semiHidden="0" w:uiPriority="70" w:unhideWhenUsed="0"/>
-    <w:lsdException w:name="Colorful Shading Accent 3" w:semiHidden="0" w:uiPriority="71" w:unhideWhenUsed="0"/>
-    <w:lsdException w:name="Colorful List Accent 3" w:semiHidden="0" w:uiPriority="72" w:unhideWhenUsed="0"/>
-    <w:lsdException w:name="Colorful Grid Accent 3" w:semiHidden="0" w:uiPriority="73" w:unhideWhenUsed="0"/>
-    <w:lsdException w:name="Light Shading Accent 4" w:semiHidden="0" w:uiPriority="60" w:unhideWhenUsed="0"/>
-    <w:lsdException w:name="Light List Accent 4" w:semiHidden="0" w:uiPriority="61" w:unhideWhenUsed="0"/>
-    <w:lsdException w:name="Light Grid Accent 4" w:semiHidden="0" w:uiPriority="62" w:unhideWhenUsed="0"/>
-    <w:lsdException w:name="Medium Shading 1 Accent 4" w:semiHidden="0" w:uiPriority="63" w:unhideWhenUsed="0"/>
-    <w:lsdException w:name="Medium Shading 2 Accent 4" w:semiHidden="0" w:uiPriority="64" w:unhideWhenUsed="0"/>
-    <w:lsdException w:name="Medium List 1 Accent 4" w:semiHidden="0" w:uiPriority="65" w:unhideWhenUsed="0"/>
-    <w:lsdException w:name="Medium List 2 Accent 4" w:semiHidden="0" w:uiPriority="66" w:unhideWhenUsed="0"/>
-    <w:lsdException w:name="Medium Grid 1 Accent 4" w:semiHidden="0" w:uiPriority="67" w:unhideWhenUsed="0"/>
-    <w:lsdException w:name="Medium Grid 2 Accent 4" w:semiHidden="0" w:uiPriority="68" w:unhideWhenUsed="0"/>
-    <w:lsdException w:name="Medium Grid 3 Accent 4" w:semiHidden="0" w:uiPriority="69" w:unhideWhenUsed="0"/>
-    <w:lsdException w:name="Dark List Accent 4" w:semiHidden="0" w:uiPriority="70" w:unhideWhenUsed="0"/>
-    <w:lsdException w:name="Colorful Shading Accent 4" w:semiHidden="0" w:uiPriority="71" w:unhideWhenUsed="0"/>
-    <w:lsdException w:name="Colorful List Accent 4" w:semiHidden="0" w:uiPriority="72" w:unhideWhenUsed="0"/>
-    <w:lsdException w:name="Colorful Grid Accent 4" w:semiHidden="0" w:uiPriority="73" w:unhideWhenUsed="0"/>
-    <w:lsdException w:name="Light Shading Accent 5" w:semiHidden="0" w:uiPriority="60" w:unhideWhenUsed="0"/>
-    <w:lsdException w:name="Light List Accent 5" w:semiHidden="0" w:uiPriority="61" w:unhideWhenUsed="0"/>
-    <w:lsdException w:name="Light Grid Accent 5" w:semiHidden="0" w:uiPriority="62" w:unhideWhenUsed="0"/>
-    <w:lsdException w:name="Medium Shading 1 Accent 5" w:semiHidden="0" w:uiPriority="63" w:unhideWhenUsed="0"/>
-    <w:lsdException w:name="Medium Shading 2 Accent 5" w:semiHidden="0" w:uiPriority="64" w:unhideWhenUsed="0"/>
-    <w:lsdException w:name="Medium List 1 Accent 5" w:semiHidden="0" w:uiPriority="65" w:unhideWhenUsed="0"/>
-    <w:lsdException w:name="Medium List 2 Accent 5" w:semiHidden="0" w:uiPriority="66" w:unhideWhenUsed="0"/>
-    <w:lsdException w:name="Medium Grid 1 Accent 5" w:semiHidden="0" w:uiPriority="67" w:unhideWhenUsed="0"/>
-    <w:lsdException w:name="Medium Grid 2 Accent 5" w:semiHidden="0" w:uiPriority="68" w:unhideWhenUsed="0"/>
-    <w:lsdException w:name="Medium Grid 3 Accent 5" w:semiHidden="0" w:uiPriority="69" w:unhideWhenUsed="0"/>
-    <w:lsdException w:name="Dark List Accent 5" w:semiHidden="0" w:uiPriority="70" w:unhideWhenUsed="0"/>
-    <w:lsdException w:name="Colorful Shading Accent 5" w:semiHidden="0" w:uiPriority="71" w:unhideWhenUsed="0"/>
-    <w:lsdException w:name="Colorful List Accent 5" w:semiHidden="0" w:uiPriority="72" w:unhideWhenUsed="0"/>
-    <w:lsdException w:name="Colorful Grid Accent 5" w:semiHidden="0" w:uiPriority="73" w:unhideWhenUsed="0"/>
-    <w:lsdException w:name="Light Shading Accent 6" w:semiHidden="0" w:uiPriority="60" w:unhideWhenUsed="0"/>
-    <w:lsdException w:name="Light List Accent 6" w:semiHidden="0" w:uiPriority="61" w:unhideWhenUsed="0"/>
-    <w:lsdException w:name="Light Grid Accent 6" w:semiHidden="0" w:uiPriority="62" w:unhideWhenUsed="0"/>
-    <w:lsdException w:name="Medium Shading 1 Accent 6" w:semiHidden="0" w:uiPriority="63" w:unhideWhenUsed="0"/>
-    <w:lsdException w:name="Medium Shading 2 Accent 6" w:semiHidden="0" w:uiPriority="64" w:unhideWhenUsed="0"/>
-    <w:lsdException w:name="Medium List 1 Accent 6" w:semiHidden="0" w:uiPriority="65" w:unhideWhenUsed="0"/>
-    <w:lsdException w:name="Medium List 2 Accent 6" w:semiHidden="0" w:uiPriority="66" w:unhideWhenUsed="0"/>
-    <w:lsdException w:name="Medium Grid 1 Accent 6" w:semiHidden="0" w:uiPriority="67" w:unhideWhenUsed="0"/>
-    <w:lsdException w:name="Medium Grid 2 Accent 6" w:semiHidden="0" w:uiPriority="68" w:unhideWhenUsed="0"/>
-    <w:lsdException w:name="Medium Grid 3 Accent 6" w:semiHidden="0" w:uiPriority="69" w:unhideWhenUsed="0"/>
-    <w:lsdException w:name="Dark List Accent 6" w:semiHidden="0" w:uiPriority="70" w:unhideWhenUsed="0"/>
-    <w:lsdException w:name="Colorful Shading Accent 6" w:semiHidden="0" w:uiPriority="71" w:unhideWhenUsed="0"/>
-    <w:lsdException w:name="Colorful List Accent 6" w:semiHidden="0" w:uiPriority="72" w:unhideWhenUsed="0"/>
-    <w:lsdException w:name="Colorful Grid Accent 6" w:semiHidden="0" w:uiPriority="73" w:unhideWhenUsed="0"/>
-    <w:lsdException w:name="Subtle Emphasis" w:semiHidden="0" w:uiPriority="19" w:unhideWhenUsed="0" w:qFormat="1"/>
-    <w:lsdException w:name="Intense Emphasis" w:semiHidden="0" w:uiPriority="21" w:unhideWhenUsed="0" w:qFormat="1"/>
-    <w:lsdException w:name="Subtle Reference" w:semiHidden="0" w:uiPriority="31" w:unhideWhenUsed="0" w:qFormat="1"/>
-    <w:lsdException w:name="Intense Reference" w:semiHidden="0" w:uiPriority="32" w:unhideWhenUsed="0" w:qFormat="1"/>
-    <w:lsdException w:name="Book Title" w:semiHidden="0" w:uiPriority="33" w:unhideWhenUsed="0" w:qFormat="1"/>
-    <w:lsdException w:name="Bibliography" w:uiPriority="37"/>
-    <w:lsdException w:name="TOC Heading" w:uiPriority="39" w:qFormat="1"/>
+  <w:latentStyles w:defLockedState="0" w:defUIPriority="99" w:defSemiHidden="0" w:defUnhideWhenUsed="0" w:defQFormat="0" w:count="371">
+    <w:lsdException w:name="Normal" w:uiPriority="0" w:qFormat="1"/>
+    <w:lsdException w:name="heading 1" w:uiPriority="9" w:qFormat="1"/>
+    <w:lsdException w:name="heading 2" w:semiHidden="1" w:uiPriority="9" w:unhideWhenUsed="1" w:qFormat="1"/>
+    <w:lsdException w:name="heading 3" w:semiHidden="1" w:uiPriority="9" w:unhideWhenUsed="1" w:qFormat="1"/>
+    <w:lsdException w:name="heading 4" w:semiHidden="1" w:uiPriority="9" w:unhideWhenUsed="1" w:qFormat="1"/>
+    <w:lsdException w:name="heading 5" w:semiHidden="1" w:uiPriority="9" w:unhideWhenUsed="1" w:qFormat="1"/>
+    <w:lsdException w:name="heading 6" w:semiHidden="1" w:uiPriority="9" w:unhideWhenUsed="1" w:qFormat="1"/>
+    <w:lsdException w:name="heading 7" w:semiHidden="1" w:uiPriority="9" w:unhideWhenUsed="1" w:qFormat="1"/>
+    <w:lsdException w:name="heading 8" w:semiHidden="1" w:uiPriority="9" w:unhideWhenUsed="1" w:qFormat="1"/>
+    <w:lsdException w:name="heading 9" w:semiHidden="1" w:uiPriority="9" w:unhideWhenUsed="1" w:qFormat="1"/>
+    <w:lsdException w:name="index 1" w:semiHidden="1" w:unhideWhenUsed="1"/>
+    <w:lsdException w:name="index 2" w:semiHidden="1" w:unhideWhenUsed="1"/>
+    <w:lsdException w:name="index 3" w:semiHidden="1" w:unhideWhenUsed="1"/>
+    <w:lsdException w:name="index 4" w:semiHidden="1" w:unhideWhenUsed="1"/>
+    <w:lsdException w:name="index 5" w:semiHidden="1" w:unhideWhenUsed="1"/>
+    <w:lsdException w:name="index 6" w:semiHidden="1" w:unhideWhenUsed="1"/>
+    <w:lsdException w:name="index 7" w:semiHidden="1" w:unhideWhenUsed="1"/>
+    <w:lsdException w:name="index 8" w:semiHidden="1" w:unhideWhenUsed="1"/>
+    <w:lsdException w:name="index 9" w:semiHidden="1" w:unhideWhenUsed="1"/>
+    <w:lsdException w:name="toc 1" w:semiHidden="1" w:uiPriority="39" w:unhideWhenUsed="1"/>
+    <w:lsdException w:name="toc 2" w:semiHidden="1" w:uiPriority="39" w:unhideWhenUsed="1"/>
+    <w:lsdException w:name="toc 3" w:semiHidden="1" w:uiPriority="39" w:unhideWhenUsed="1"/>
+    <w:lsdException w:name="toc 4" w:semiHidden="1" w:uiPriority="39" w:unhideWhenUsed="1"/>
+    <w:lsdException w:name="toc 5" w:semiHidden="1" w:uiPriority="39" w:unhideWhenUsed="1"/>
+    <w:lsdException w:name="toc 6" w:semiHidden="1" w:uiPriority="39" w:unhideWhenUsed="1"/>
+    <w:lsdException w:name="toc 7" w:semiHidden="1" w:uiPriority="39" w:unhideWhenUsed="1"/>
+    <w:lsdException w:name="toc 8" w:semiHidden="1" w:uiPriority="39" w:unhideWhenUsed="1"/>
+    <w:lsdException w:name="toc 9" w:semiHidden="1" w:uiPriority="39" w:unhideWhenUsed="1"/>
+    <w:lsdException w:name="Normal Indent" w:semiHidden="1" w:unhideWhenUsed="1"/>
+    <w:lsdException w:name="footnote text" w:semiHidden="1" w:unhideWhenUsed="1"/>
+    <w:lsdException w:name="annotation text" w:semiHidden="1" w:unhideWhenUsed="1"/>
+    <w:lsdException w:name="header" w:semiHidden="1" w:unhideWhenUsed="1"/>
+    <w:lsdException w:name="footer" w:semiHidden="1" w:unhideWhenUsed="1"/>
+    <w:lsdException w:name="index heading" w:semiHidden="1" w:unhideWhenUsed="1"/>
+    <w:lsdException w:name="caption" w:semiHidden="1" w:uiPriority="35" w:unhideWhenUsed="1" w:qFormat="1"/>
+    <w:lsdException w:name="table of figures" w:semiHidden="1" w:unhideWhenUsed="1"/>
+    <w:lsdException w:name="envelope address" w:semiHidden="1" w:unhideWhenUsed="1"/>
+    <w:lsdException w:name="envelope return" w:semiHidden="1" w:unhideWhenUsed="1"/>
+    <w:lsdException w:name="footnote reference" w:semiHidden="1" w:unhideWhenUsed="1"/>
+    <w:lsdException w:name="annotation reference" w:semiHidden="1" w:unhideWhenUsed="1"/>
+    <w:lsdException w:name="line number" w:semiHidden="1" w:unhideWhenUsed="1"/>
+    <w:lsdException w:name="page number" w:semiHidden="1" w:unhideWhenUsed="1"/>
+    <w:lsdException w:name="endnote reference" w:semiHidden="1" w:unhideWhenUsed="1"/>
+    <w:lsdException w:name="endnote text" w:semiHidden="1" w:unhideWhenUsed="1"/>
+    <w:lsdException w:name="table of authorities" w:semiHidden="1" w:unhideWhenUsed="1"/>
+    <w:lsdException w:name="macro" w:semiHidden="1" w:unhideWhenUsed="1"/>
+    <w:lsdException w:name="toa heading" w:semiHidden="1" w:unhideWhenUsed="1"/>
+    <w:lsdException w:name="List" w:semiHidden="1" w:unhideWhenUsed="1"/>
+    <w:lsdException w:name="List Bullet" w:semiHidden="1" w:unhideWhenUsed="1"/>
+    <w:lsdException w:name="List Number" w:semiHidden="1" w:unhideWhenUsed="1"/>
+    <w:lsdException w:name="List 2" w:semiHidden="1" w:unhideWhenUsed="1"/>
+    <w:lsdException w:name="List 3" w:semiHidden="1" w:unhideWhenUsed="1"/>
+    <w:lsdException w:name="List 4" w:semiHidden="1" w:unhideWhenUsed="1"/>
+    <w:lsdException w:name="List 5" w:semiHidden="1" w:unhideWhenUsed="1"/>
+    <w:lsdException w:name="List Bullet 2" w:semiHidden="1" w:unhideWhenUsed="1"/>
+    <w:lsdException w:name="List Bullet 3" w:semiHidden="1" w:unhideWhenUsed="1"/>
+    <w:lsdException w:name="List Bullet 4" w:semiHidden="1" w:unhideWhenUsed="1"/>
+    <w:lsdException w:name="List Bullet 5" w:semiHidden="1" w:unhideWhenUsed="1"/>
+    <w:lsdException w:name="List Number 2" w:semiHidden="1" w:unhideWhenUsed="1"/>
+    <w:lsdException w:name="List Number 3" w:semiHidden="1" w:unhideWhenUsed="1"/>
+    <w:lsdException w:name="List Number 4" w:semiHidden="1" w:unhideWhenUsed="1"/>
+    <w:lsdException w:name="List Number 5" w:semiHidden="1" w:unhideWhenUsed="1"/>
+    <w:lsdException w:name="Title" w:uiPriority="10" w:qFormat="1"/>
+    <w:lsdException w:name="Closing" w:semiHidden="1" w:unhideWhenUsed="1"/>
+    <w:lsdException w:name="Signature" w:semiHidden="1" w:unhideWhenUsed="1"/>
+    <w:lsdException w:name="Default Paragraph Font" w:semiHidden="1" w:uiPriority="1" w:unhideWhenUsed="1"/>
+    <w:lsdException w:name="Body Text" w:semiHidden="1" w:unhideWhenUsed="1"/>
+    <w:lsdException w:name="Body Text Indent" w:semiHidden="1" w:unhideWhenUsed="1"/>
+    <w:lsdException w:name="List Continue" w:semiHidden="1" w:unhideWhenUsed="1"/>
+    <w:lsdException w:name="List Continue 2" w:semiHidden="1" w:unhideWhenUsed="1"/>
+    <w:lsdException w:name="List Continue 3" w:semiHidden="1" w:unhideWhenUsed="1"/>
+    <w:lsdException w:name="List Continue 4" w:semiHidden="1" w:unhideWhenUsed="1"/>
+    <w:lsdException w:name="List Continue 5" w:semiHidden="1" w:unhideWhenUsed="1"/>
+    <w:lsdException w:name="Message Header" w:semiHidden="1" w:unhideWhenUsed="1"/>
+    <w:lsdException w:name="Subtitle" w:uiPriority="11" w:qFormat="1"/>
+    <w:lsdException w:name="Salutation" w:semiHidden="1" w:unhideWhenUsed="1"/>
+    <w:lsdException w:name="Date" w:semiHidden="1" w:unhideWhenUsed="1"/>
+    <w:lsdException w:name="Body Text First Indent" w:semiHidden="1" w:unhideWhenUsed="1"/>
+    <w:lsdException w:name="Body Text First Indent 2" w:semiHidden="1" w:unhideWhenUsed="1"/>
+    <w:lsdException w:name="Note Heading" w:semiHidden="1" w:unhideWhenUsed="1"/>
+    <w:lsdException w:name="Body Text 2" w:semiHidden="1" w:unhideWhenUsed="1"/>
+    <w:lsdException w:name="Body Text 3" w:semiHidden="1" w:unhideWhenUsed="1"/>
+    <w:lsdException w:name="Body Text Indent 2" w:semiHidden="1" w:unhideWhenUsed="1"/>
+    <w:lsdException w:name="Body Text Indent 3" w:semiHidden="1" w:unhideWhenUsed="1"/>
+    <w:lsdException w:name="Block Text" w:semiHidden="1" w:unhideWhenUsed="1"/>
+    <w:lsdException w:name="Hyperlink" w:semiHidden="1" w:unhideWhenUsed="1"/>
+    <w:lsdException w:name="FollowedHyperlink" w:semiHidden="1" w:unhideWhenUsed="1"/>
+    <w:lsdException w:name="Strong" w:uiPriority="22" w:qFormat="1"/>
+    <w:lsdException w:name="Emphasis" w:uiPriority="20" w:qFormat="1"/>
+    <w:lsdException w:name="Document Map" w:semiHidden="1" w:unhideWhenUsed="1"/>
+    <w:lsdException w:name="Plain Text" w:semiHidden="1" w:unhideWhenUsed="1"/>
+    <w:lsdException w:name="E-mail Signature" w:semiHidden="1" w:unhideWhenUsed="1"/>
+    <w:lsdException w:name="HTML Top of Form" w:semiHidden="1" w:unhideWhenUsed="1"/>
+    <w:lsdException w:name="HTML Bottom of Form" w:semiHidden="1" w:unhideWhenUsed="1"/>
+    <w:lsdException w:name="Normal (Web)" w:semiHidden="1" w:unhideWhenUsed="1"/>
+    <w:lsdException w:name="HTML Acronym" w:semiHidden="1" w:unhideWhenUsed="1"/>
+    <w:lsdException w:name="HTML Address" w:semiHidden="1" w:unhideWhenUsed="1"/>
+    <w:lsdException w:name="HTML Cite" w:semiHidden="1" w:unhideWhenUsed="1"/>
+    <w:lsdException w:name="HTML Code" w:semiHidden="1" w:unhideWhenUsed="1"/>
+    <w:lsdException w:name="HTML Definition" w:semiHidden="1" w:unhideWhenUsed="1"/>
+    <w:lsdException w:name="HTML Keyboard" w:semiHidden="1" w:unhideWhenUsed="1"/>
+    <w:lsdException w:name="HTML Preformatted" w:semiHidden="1" w:unhideWhenUsed="1"/>
+    <w:lsdException w:name="HTML Sample" w:semiHidden="1" w:unhideWhenUsed="1"/>
+    <w:lsdException w:name="HTML Typewriter" w:semiHidden="1" w:unhideWhenUsed="1"/>
+    <w:lsdException w:name="HTML Variable" w:semiHidden="1" w:unhideWhenUsed="1"/>
+    <w:lsdException w:name="Normal Table" w:semiHidden="1" w:unhideWhenUsed="1"/>
+    <w:lsdException w:name="annotation subject" w:semiHidden="1" w:unhideWhenUsed="1"/>
+    <w:lsdException w:name="No List" w:semiHidden="1" w:unhideWhenUsed="1"/>
+    <w:lsdException w:name="Outline List 1" w:semiHidden="1" w:unhideWhenUsed="1"/>
+    <w:lsdException w:name="Outline List 2" w:semiHidden="1" w:unhideWhenUsed="1"/>
+    <w:lsdException w:name="Outline List 3" w:semiHidden="1" w:unhideWhenUsed="1"/>
+    <w:lsdException w:name="Table Simple 1" w:semiHidden="1" w:unhideWhenUsed="1"/>
+    <w:lsdException w:name="Table Simple 2" w:semiHidden="1" w:unhideWhenUsed="1"/>
+    <w:lsdException w:name="Table Simple 3" w:semiHidden="1" w:unhideWhenUsed="1"/>
+    <w:lsdException w:name="Table Classic 1" w:semiHidden="1" w:unhideWhenUsed="1"/>
+    <w:lsdException w:name="Table Classic 2" w:semiHidden="1" w:unhideWhenUsed="1"/>
+    <w:lsdException w:name="Table Classic 3" w:semiHidden="1" w:unhideWhenUsed="1"/>
+    <w:lsdException w:name="Table Classic 4" w:semiHidden="1" w:unhideWhenUsed="1"/>
+    <w:lsdException w:name="Table Colorful 1" w:semiHidden="1" w:unhideWhenUsed="1"/>
+    <w:lsdException w:name="Table Colorful 2" w:semiHidden="1" w:unhideWhenUsed="1"/>
+    <w:lsdException w:name="Table Colorful 3" w:semiHidden="1" w:unhideWhenUsed="1"/>
+    <w:lsdException w:name="Table Columns 1" w:semiHidden="1" w:unhideWhenUsed="1"/>
+    <w:lsdException w:name="Table Columns 2" w:semiHidden="1" w:unhideWhenUsed="1"/>
+    <w:lsdException w:name="Table Columns 3" w:semiHidden="1" w:unhideWhenUsed="1"/>
+    <w:lsdException w:name="Table Columns 4" w:semiHidden="1" w:unhideWhenUsed="1"/>
+    <w:lsdException w:name="Table Columns 5" w:semiHidden="1" w:unhideWhenUsed="1"/>
+    <w:lsdException w:name="Table Grid 1" w:semiHidden="1" w:unhideWhenUsed="1"/>
+    <w:lsdException w:name="Table Grid 2" w:semiHidden="1" w:unhideWhenUsed="1"/>
+    <w:lsdException w:name="Table Grid 3" w:semiHidden="1" w:unhideWhenUsed="1"/>
+    <w:lsdException w:name="Table Grid 4" w:semiHidden="1" w:unhideWhenUsed="1"/>
+    <w:lsdException w:name="Table Grid 5" w:semiHidden="1" w:unhideWhenUsed="1"/>
+    <w:lsdException w:name="Table Grid 6" w:semiHidden="1" w:unhideWhenUsed="1"/>
+    <w:lsdException w:name="Table Grid 7" w:semiHidden="1" w:unhideWhenUsed="1"/>
+    <w:lsdException w:name="Table Grid 8" w:semiHidden="1" w:unhideWhenUsed="1"/>
+    <w:lsdException w:name="Table List 1" w:semiHidden="1" w:unhideWhenUsed="1"/>
+    <w:lsdException w:name="Table List 2" w:semiHidden="1" w:unhideWhenUsed="1"/>
+    <w:lsdException w:name="Table List 3" w:semiHidden="1" w:unhideWhenUsed="1"/>
+    <w:lsdException w:name="Table List 4" w:semiHidden="1" w:unhideWhenUsed="1"/>
+    <w:lsdException w:name="Table List 5" w:semiHidden="1" w:unhideWhenUsed="1"/>
+    <w:lsdException w:name="Table List 6" w:semiHidden="1" w:unhideWhenUsed="1"/>
+    <w:lsdException w:name="Table List 7" w:semiHidden="1" w:unhideWhenUsed="1"/>
+    <w:lsdException w:name="Table List 8" w:semiHidden="1" w:unhideWhenUsed="1"/>
+    <w:lsdException w:name="Table 3D effects 1" w:semiHidden="1" w:unhideWhenUsed="1"/>
+    <w:lsdException w:name="Table 3D effects 2" w:semiHidden="1" w:unhideWhenUsed="1"/>
+    <w:lsdException w:name="Table 3D effects 3" w:semiHidden="1" w:unhideWhenUsed="1"/>
+    <w:lsdException w:name="Table Contemporary" w:semiHidden="1" w:unhideWhenUsed="1"/>
+    <w:lsdException w:name="Table Elegant" w:semiHidden="1" w:unhideWhenUsed="1"/>
+    <w:lsdException w:name="Table Professional" w:semiHidden="1" w:unhideWhenUsed="1"/>
+    <w:lsdException w:name="Table Subtle 1" w:semiHidden="1" w:unhideWhenUsed="1"/>
+    <w:lsdException w:name="Table Subtle 2" w:semiHidden="1" w:unhideWhenUsed="1"/>
+    <w:lsdException w:name="Table Web 1" w:semiHidden="1" w:unhideWhenUsed="1"/>
+    <w:lsdException w:name="Table Web 2" w:semiHidden="1" w:unhideWhenUsed="1"/>
+    <w:lsdException w:name="Table Web 3" w:semiHidden="1" w:unhideWhenUsed="1"/>
+    <w:lsdException w:name="Balloon Text" w:semiHidden="1" w:unhideWhenUsed="1"/>
+    <w:lsdException w:name="Table Grid" w:uiPriority="59"/>
+    <w:lsdException w:name="Table Theme" w:semiHidden="1" w:unhideWhenUsed="1"/>
+    <w:lsdException w:name="Placeholder Text" w:semiHidden="1"/>
+    <w:lsdException w:name="No Spacing" w:uiPriority="1" w:qFormat="1"/>
+    <w:lsdException w:name="Light Shading" w:uiPriority="60"/>
+    <w:lsdException w:name="Light List" w:uiPriority="61"/>
+    <w:lsdException w:name="Light Grid" w:uiPriority="62"/>
+    <w:lsdException w:name="Medium Shading 1" w:uiPriority="63"/>
+    <w:lsdException w:name="Medium Shading 2" w:uiPriority="64"/>
+    <w:lsdException w:name="Medium List 1" w:uiPriority="65"/>
+    <w:lsdException w:name="Medium List 2" w:uiPriority="66"/>
+    <w:lsdException w:name="Medium Grid 1" w:uiPriority="67"/>
+    <w:lsdException w:name="Medium Grid 2" w:uiPriority="68"/>
+    <w:lsdException w:name="Medium Grid 3" w:uiPriority="69"/>
+    <w:lsdException w:name="Dark List" w:uiPriority="70"/>
+    <w:lsdException w:name="Colorful Shading" w:uiPriority="71"/>
+    <w:lsdException w:name="Colorful List" w:uiPriority="72"/>
+    <w:lsdException w:name="Colorful Grid" w:uiPriority="73"/>
+    <w:lsdException w:name="Light Shading Accent 1" w:uiPriority="60"/>
+    <w:lsdException w:name="Light List Accent 1" w:uiPriority="61"/>
+    <w:lsdException w:name="Light Grid Accent 1" w:uiPriority="62"/>
+    <w:lsdException w:name="Medium Shading 1 Accent 1" w:uiPriority="63"/>
+    <w:lsdException w:name="Medium Shading 2 Accent 1" w:uiPriority="64"/>
+    <w:lsdException w:name="Medium List 1 Accent 1" w:uiPriority="65"/>
+    <w:lsdException w:name="Revision" w:semiHidden="1"/>
+    <w:lsdException w:name="List Paragraph" w:uiPriority="34" w:qFormat="1"/>
+    <w:lsdException w:name="Quote" w:uiPriority="29" w:qFormat="1"/>
+    <w:lsdException w:name="Intense Quote" w:uiPriority="30" w:qFormat="1"/>
+    <w:lsdException w:name="Medium List 2 Accent 1" w:uiPriority="66"/>
+    <w:lsdException w:name="Medium Grid 1 Accent 1" w:uiPriority="67"/>
+    <w:lsdException w:name="Medium Grid 2 Accent 1" w:uiPriority="68"/>
+    <w:lsdException w:name="Medium Grid 3 Accent 1" w:uiPriority="69"/>
+    <w:lsdException w:name="Dark List Accent 1" w:uiPriority="70"/>
+    <w:lsdException w:name="Colorful Shading Accent 1" w:uiPriority="71"/>
+    <w:lsdException w:name="Colorful List Accent 1" w:uiPriority="72"/>
+    <w:lsdException w:name="Colorful Grid Accent 1" w:uiPriority="73"/>
+    <w:lsdException w:name="Light Shading Accent 2" w:uiPriority="60"/>
+    <w:lsdException w:name="Light List Accent 2" w:uiPriority="61"/>
+    <w:lsdException w:name="Light Grid Accent 2" w:uiPriority="62"/>
+    <w:lsdException w:name="Medium Shading 1 Accent 2" w:uiPriority="63"/>
+    <w:lsdException w:name="Medium Shading 2 Accent 2" w:uiPriority="64"/>
+    <w:lsdException w:name="Medium List 1 Accent 2" w:uiPriority="65"/>
+    <w:lsdException w:name="Medium List 2 Accent 2" w:uiPriority="66"/>
+    <w:lsdException w:name="Medium Grid 1 Accent 2" w:uiPriority="67"/>
+    <w:lsdException w:name="Medium Grid 2 Accent 2" w:uiPriority="68"/>
+    <w:lsdException w:name="Medium Grid 3 Accent 2" w:uiPriority="69"/>
+    <w:lsdException w:name="Dark List Accent 2" w:uiPriority="70"/>
+    <w:lsdException w:name="Colorful Shading Accent 2" w:uiPriority="71"/>
+    <w:lsdException w:name="Colorful List Accent 2" w:uiPriority="72"/>
+    <w:lsdException w:name="Colorful Grid Accent 2" w:uiPriority="73"/>
+    <w:lsdException w:name="Light Shading Accent 3" w:uiPriority="60"/>
+    <w:lsdException w:name="Light List Accent 3" w:uiPriority="61"/>
+    <w:lsdException w:name="Light Grid Accent 3" w:uiPriority="62"/>
+    <w:lsdException w:name="Medium Shading 1 Accent 3" w:uiPriority="63"/>
+    <w:lsdException w:name="Medium Shading 2 Accent 3" w:uiPriority="64"/>
+    <w:lsdException w:name="Medium List 1 Accent 3" w:uiPriority="65"/>
+    <w:lsdException w:name="Medium List 2 Accent 3" w:uiPriority="66"/>
+    <w:lsdException w:name="Medium Grid 1 Accent 3" w:uiPriority="67"/>
+    <w:lsdException w:name="Medium Grid 2 Accent 3" w:uiPriority="68"/>
+    <w:lsdException w:name="Medium Grid 3 Accent 3" w:uiPriority="69"/>
+    <w:lsdException w:name="Dark List Accent 3" w:uiPriority="70"/>
+    <w:lsdException w:name="Colorful Shading Accent 3" w:uiPriority="71"/>
+    <w:lsdException w:name="Colorful List Accent 3" w:uiPriority="72"/>
+    <w:lsdException w:name="Colorful Grid Accent 3" w:uiPriority="73"/>
+    <w:lsdException w:name="Light Shading Accent 4" w:uiPriority="60"/>
+    <w:lsdException w:name="Light List Accent 4" w:uiPriority="61"/>
+    <w:lsdException w:name="Light Grid Accent 4" w:uiPriority="62"/>
+    <w:lsdException w:name="Medium Shading 1 Accent 4" w:uiPriority="63"/>
+    <w:lsdException w:name="Medium Shading 2 Accent 4" w:uiPriority="64"/>
+    <w:lsdException w:name="Medium List 1 Accent 4" w:uiPriority="65"/>
+    <w:lsdException w:name="Medium List 2 Accent 4" w:uiPriority="66"/>
+    <w:lsdException w:name="Medium Grid 1 Accent 4" w:uiPriority="67"/>
+    <w:lsdException w:name="Medium Grid 2 Accent 4" w:uiPriority="68"/>
+    <w:lsdException w:name="Medium Grid 3 Accent 4" w:uiPriority="69"/>
+    <w:lsdException w:name="Dark List Accent 4" w:uiPriority="70"/>
+    <w:lsdException w:name="Colorful Shading Accent 4" w:uiPriority="71"/>
+    <w:lsdException w:name="Colorful List Accent 4" w:uiPriority="72"/>
+    <w:lsdException w:name="Colorful Grid Accent 4" w:uiPriority="73"/>
+    <w:lsdException w:name="Light Shading Accent 5" w:uiPriority="60"/>
+    <w:lsdException w:name="Light List Accent 5" w:uiPriority="61"/>
+    <w:lsdException w:name="Light Grid Accent 5" w:uiPriority="62"/>
+    <w:lsdException w:name="Medium Shading 1 Accent 5" w:uiPriority="63"/>
+    <w:lsdException w:name="Medium Shading 2 Accent 5" w:uiPriority="64"/>
+    <w:lsdException w:name="Medium List 1 Accent 5" w:uiPriority="65"/>
+    <w:lsdException w:name="Medium List 2 Accent 5" w:uiPriority="66"/>
+    <w:lsdException w:name="Medium Grid 1 Accent 5" w:uiPriority="67"/>
+    <w:lsdException w:name="Medium Grid 2 Accent 5" w:uiPriority="68"/>
+    <w:lsdException w:name="Medium Grid 3 Accent 5" w:uiPriority="69"/>
+    <w:lsdException w:name="Dark List Accent 5" w:uiPriority="70"/>
+    <w:lsdException w:name="Colorful Shading Accent 5" w:uiPriority="71"/>
+    <w:lsdException w:name="Colorful List Accent 5" w:uiPriority="72"/>
+    <w:lsdException w:name="Colorful Grid Accent 5" w:uiPriority="73"/>
+    <w:lsdException w:name="Light Shading Accent 6" w:uiPriority="60"/>
+    <w:lsdException w:name="Light List Accent 6" w:uiPriority="61"/>
+    <w:lsdException w:name="Light Grid Accent 6" w:uiPriority="62"/>
+    <w:lsdException w:name="Medium Shading 1 Accent 6" w:uiPriority="63"/>
+    <w:lsdException w:name="Medium Shading 2 Accent 6" w:uiPriority="64"/>
+    <w:lsdException w:name="Medium List 1 Accent 6" w:uiPriority="65"/>
+    <w:lsdException w:name="Medium List 2 Accent 6" w:uiPriority="66"/>
+    <w:lsdException w:name="Medium Grid 1 Accent 6" w:uiPriority="67"/>
+    <w:lsdException w:name="Medium Grid 2 Accent 6" w:uiPriority="68"/>
+    <w:lsdException w:name="Medium Grid 3 Accent 6" w:uiPriority="69"/>
+    <w:lsdException w:name="Dark List Accent 6" w:uiPriority="70"/>
+    <w:lsdException w:name="Colorful Shading Accent 6" w:uiPriority="71"/>
+    <w:lsdException w:name="Colorful List Accent 6" w:uiPriority="72"/>
+    <w:lsdException w:name="Colorful Grid Accent 6" w:uiPriority="73"/>
+    <w:lsdException w:name="Subtle Emphasis" w:uiPriority="19" w:qFormat="1"/>
+    <w:lsdException w:name="Intense Emphasis" w:uiPriority="21" w:qFormat="1"/>
+    <w:lsdException w:name="Subtle Reference" w:uiPriority="31" w:qFormat="1"/>
+    <w:lsdException w:name="Intense Reference" w:uiPriority="32" w:qFormat="1"/>
+    <w:lsdException w:name="Book Title" w:uiPriority="33" w:qFormat="1"/>
+    <w:lsdException w:name="Bibliography" w:semiHidden="1" w:uiPriority="37" w:unhideWhenUsed="1"/>
+    <w:lsdException w:name="TOC Heading" w:semiHidden="1" w:uiPriority="39" w:unhideWhenUsed="1" w:qFormat="1"/>
+    <w:lsdException w:name="Plain Table 1" w:uiPriority="41"/>
+    <w:lsdException w:name="Plain Table 2" w:uiPriority="42"/>
+    <w:lsdException w:name="Plain Table 3" w:uiPriority="43"/>
+    <w:lsdException w:name="Plain Table 4" w:uiPriority="44"/>
+    <w:lsdException w:name="Plain Table 5" w:uiPriority="45"/>
+    <w:lsdException w:name="Grid Table Light" w:uiPriority="40"/>
+    <w:lsdException w:name="Grid Table 1 Light" w:uiPriority="46"/>
+    <w:lsdException w:name="Grid Table 2" w:uiPriority="47"/>
+    <w:lsdException w:name="Grid Table 3" w:uiPriority="48"/>
+    <w:lsdException w:name="Grid Table 4" w:uiPriority="49"/>
+    <w:lsdException w:name="Grid Table 5 Dark" w:uiPriority="50"/>
+    <w:lsdException w:name="Grid Table 6 Colorful" w:uiPriority="51"/>
+    <w:lsdException w:name="Grid Table 7 Colorful" w:uiPriority="52"/>
+    <w:lsdException w:name="Grid Table 1 Light Accent 1" w:uiPriority="46"/>
+    <w:lsdException w:name="Grid Table 2 Accent 1" w:uiPriority="47"/>
+    <w:lsdException w:name="Grid Table 3 Accent 1" w:uiPriority="48"/>
+    <w:lsdException w:name="Grid Table 4 Accent 1" w:uiPriority="49"/>
+    <w:lsdException w:name="Grid Table 5 Dark Accent 1" w:uiPriority="50"/>
+    <w:lsdException w:name="Grid Table 6 Colorful Accent 1" w:uiPriority="51"/>
+    <w:lsdException w:name="Grid Table 7 Colorful Accent 1" w:uiPriority="52"/>
+    <w:lsdException w:name="Grid Table 1 Light Accent 2" w:uiPriority="46"/>
+    <w:lsdException w:name="Grid Table 2 Accent 2" w:uiPriority="47"/>
+    <w:lsdException w:name="Grid Table 3 Accent 2" w:uiPriority="48"/>
+    <w:lsdException w:name="Grid Table 4 Accent 2" w:uiPriority="49"/>
+    <w:lsdException w:name="Grid Table 5 Dark Accent 2" w:uiPriority="50"/>
+    <w:lsdException w:name="Grid Table 6 Colorful Accent 2" w:uiPriority="51"/>
+    <w:lsdException w:name="Grid Table 7 Colorful Accent 2" w:uiPriority="52"/>
+    <w:lsdException w:name="Grid Table 1 Light Accent 3" w:uiPriority="46"/>
+    <w:lsdException w:name="Grid Table 2 Accent 3" w:uiPriority="47"/>
+    <w:lsdException w:name="Grid Table 3 Accent 3" w:uiPriority="48"/>
+    <w:lsdException w:name="Grid Table 4 Accent 3" w:uiPriority="49"/>
+    <w:lsdException w:name="Grid Table 5 Dark Accent 3" w:uiPriority="50"/>
+    <w:lsdException w:name="Grid Table 6 Colorful Accent 3" w:uiPriority="51"/>
+    <w:lsdException w:name="Grid Table 7 Colorful Accent 3" w:uiPriority="52"/>
+    <w:lsdException w:name="Grid Table 1 Light Accent 4" w:uiPriority="46"/>
+    <w:lsdException w:name="Grid Table 2 Accent 4" w:uiPriority="47"/>
+    <w:lsdException w:name="Grid Table 3 Accent 4" w:uiPriority="48"/>
+    <w:lsdException w:name="Grid Table 4 Accent 4" w:uiPriority="49"/>
+    <w:lsdException w:name="Grid Table 5 Dark Accent 4" w:uiPriority="50"/>
+    <w:lsdException w:name="Grid Table 6 Colorful Accent 4" w:uiPriority="51"/>
+    <w:lsdException w:name="Grid Table 7 Colorful Accent 4" w:uiPriority="52"/>
+    <w:lsdException w:name="Grid Table 1 Light Accent 5" w:uiPriority="46"/>
+    <w:lsdException w:name="Grid Table 2 Accent 5" w:uiPriority="47"/>
+    <w:lsdException w:name="Grid Table 3 Accent 5" w:uiPriority="48"/>
+    <w:lsdException w:name="Grid Table 4 Accent 5" w:uiPriority="49"/>
+    <w:lsdException w:name="Grid Table 5 Dark Accent 5" w:uiPriority="50"/>
+    <w:lsdException w:name="Grid Table 6 Colorful Accent 5" w:uiPriority="51"/>
+    <w:lsdException w:name="Grid Table 7 Colorful Accent 5" w:uiPriority="52"/>
+    <w:lsdException w:name="Grid Table 1 Light Accent 6" w:uiPriority="46"/>
+    <w:lsdException w:name="Grid Table 2 Accent 6" w:uiPriority="47"/>
+    <w:lsdException w:name="Grid Table 3 Accent 6" w:uiPriority="48"/>
+    <w:lsdException w:name="Grid Table 4 Accent 6" w:uiPriority="49"/>
+    <w:lsdException w:name="Grid Table 5 Dark Accent 6" w:uiPriority="50"/>
+    <w:lsdException w:name="Grid Table 6 Colorful Accent 6" w:uiPriority="51"/>
+    <w:lsdException w:name="Grid Table 7 Colorful Accent 6" w:uiPriority="52"/>
+    <w:lsdException w:name="List Table 1 Light" w:uiPriority="46"/>
+    <w:lsdException w:name="List Table 2" w:uiPriority="47"/>
+    <w:lsdException w:name="List Table 3" w:uiPriority="48"/>
+    <w:lsdException w:name="List Table 4" w:uiPriority="49"/>
+    <w:lsdException w:name="List Table 5 Dark" w:uiPriority="50"/>
+    <w:lsdException w:name="List Table 6 Colorful" w:uiPriority="51"/>
+    <w:lsdException w:name="List Table 7 Colorful" w:uiPriority="52"/>
+    <w:lsdException w:name="List Table 1 Light Accent 1" w:uiPriority="46"/>
+    <w:lsdException w:name="List Table 2 Accent 1" w:uiPriority="47"/>
+    <w:lsdException w:name="List Table 3 Accent 1" w:uiPriority="48"/>
+    <w:lsdException w:name="List Table 4 Accent 1" w:uiPriority="49"/>
+    <w:lsdException w:name="List Table 5 Dark Accent 1" w:uiPriority="50"/>
+    <w:lsdException w:name="List Table 6 Colorful Accent 1" w:uiPriority="51"/>
+    <w:lsdException w:name="List Table 7 Colorful Accent 1" w:uiPriority="52"/>
+    <w:lsdException w:name="List Table 1 Light Accent 2" w:uiPriority="46"/>
+    <w:lsdException w:name="List Table 2 Accent 2" w:uiPriority="47"/>
+    <w:lsdException w:name="List Table 3 Accent 2" w:uiPriority="48"/>
+    <w:lsdException w:name="List Table 4 Accent 2" w:uiPriority="49"/>
+    <w:lsdException w:name="List Table 5 Dark Accent 2" w:uiPriority="50"/>
+    <w:lsdException w:name="List Table 6 Colorful Accent 2" w:uiPriority="51"/>
+    <w:lsdException w:name="List Table 7 Colorful Accent 2" w:uiPriority="52"/>
+    <w:lsdException w:name="List Table 1 Light Accent 3" w:uiPriority="46"/>
+    <w:lsdException w:name="List Table 2 Accent 3" w:uiPriority="47"/>
+    <w:lsdException w:name="List Table 3 Accent 3" w:uiPriority="48"/>
+    <w:lsdException w:name="List Table 4 Accent 3" w:uiPriority="49"/>
+    <w:lsdException w:name="List Table 5 Dark Accent 3" w:uiPriority="50"/>
+    <w:lsdException w:name="List Table 6 Colorful Accent 3" w:uiPriority="51"/>
+    <w:lsdException w:name="List Table 7 Colorful Accent 3" w:uiPriority="52"/>
+    <w:lsdException w:name="List Table 1 Light Accent 4" w:uiPriority="46"/>
+    <w:lsdException w:name="List Table 2 Accent 4" w:uiPriority="47"/>
+    <w:lsdException w:name="List Table 3 Accent 4" w:uiPriority="48"/>
+    <w:lsdException w:name="List Table 4 Accent 4" w:uiPriority="49"/>
+    <w:lsdException w:name="List Table 5 Dark Accent 4" w:uiPriority="50"/>
+    <w:lsdException w:name="List Table 6 Colorful Accent 4" w:uiPriority="51"/>
+    <w:lsdException w:name="List Table 7 Colorful Accent 4" w:uiPriority="52"/>
+    <w:lsdException w:name="List Table 1 Light Accent 5" w:uiPriority="46"/>
+    <w:lsdException w:name="List Table 2 Accent 5" w:uiPriority="47"/>
+    <w:lsdException w:name="List Table 3 Accent 5" w:uiPriority="48"/>
+    <w:lsdException w:name="List Table 4 Accent 5" w:uiPriority="49"/>
+    <w:lsdException w:name="List Table 5 Dark Accent 5" w:uiPriority="50"/>
+    <w:lsdException w:name="List Table 6 Colorful Accent 5" w:uiPriority="51"/>
+    <w:lsdException w:name="List Table 7 Colorful Accent 5" w:uiPriority="52"/>
+    <w:lsdException w:name="List Table 1 Light Accent 6" w:uiPriority="46"/>
+    <w:lsdException w:name="List Table 2 Accent 6" w:uiPriority="47"/>
+    <w:lsdException w:name="List Table 3 Accent 6" w:uiPriority="48"/>
+    <w:lsdException w:name="List Table 4 Accent 6" w:uiPriority="49"/>
+    <w:lsdException w:name="List Table 5 Dark Accent 6" w:uiPriority="50"/>
+    <w:lsdException w:name="List Table 6 Colorful Accent 6" w:uiPriority="51"/>
+    <w:lsdException w:name="List Table 7 Colorful Accent 6" w:uiPriority="52"/>
   </w:latentStyles>
   <w:style w:type="paragraph" w:default="1" w:styleId="Normal">
     <w:name w:val="Normal"/>

</xml_diff>